<commit_message>
Additional formatting in template
</commit_message>
<xml_diff>
--- a/docassemble/Motionforcontempt/data/templates/motionforcontempt.docx
+++ b/docassemble/Motionforcontempt/data/templates/motionforcontempt.docx
@@ -358,7 +358,21 @@
         <w:rPr>
           <w:rFonts w:ascii="Times New Roman" w:hAnsi="Times New Roman"/>
         </w:rPr>
-        <w:t xml:space="preserve"> Fill in the top part of the form with your case details and all other blanks on all of the pages. You should also collect evidence that clearly shows how the other party is not following the court order. This can be documents, photographs, emails, text messages, or other forms of proof. Be prepared to present this evidence in court.</w:t>
+        <w:t xml:space="preserve"> Fill in the top part of the form with your case details and all other blanks on </w:t>
+      </w:r>
+      <w:proofErr w:type="gramStart"/>
+      <w:r>
+        <w:rPr>
+          <w:rFonts w:ascii="Times New Roman" w:hAnsi="Times New Roman"/>
+        </w:rPr>
+        <w:t>all of</w:t>
+      </w:r>
+      <w:proofErr w:type="gramEnd"/>
+      <w:r>
+        <w:rPr>
+          <w:rFonts w:ascii="Times New Roman" w:hAnsi="Times New Roman"/>
+        </w:rPr>
+        <w:t xml:space="preserve"> the pages. You should also collect evidence that clearly shows how the other party is not following the court order. This can be documents, photographs, emails, text messages, or other forms of proof. Be prepared to present this evidence in court.</w:t>
       </w:r>
     </w:p>
     <w:p>
@@ -439,7 +453,23 @@
           <w:rFonts w:ascii="Times New Roman" w:hAnsi="Times New Roman"/>
           <w:spacing w:val="-1"/>
         </w:rPr>
-        <w:t>If the judge sets your matter for a hearing, attend and be prepared to present evidence and argue why the other party is in contempt of court.</w:t>
+        <w:t xml:space="preserve">If the judge sets your matter for a hearing, </w:t>
+      </w:r>
+      <w:proofErr w:type="gramStart"/>
+      <w:r>
+        <w:rPr>
+          <w:rFonts w:ascii="Times New Roman" w:hAnsi="Times New Roman"/>
+          <w:spacing w:val="-1"/>
+        </w:rPr>
+        <w:t>attend</w:t>
+      </w:r>
+      <w:proofErr w:type="gramEnd"/>
+      <w:r>
+        <w:rPr>
+          <w:rFonts w:ascii="Times New Roman" w:hAnsi="Times New Roman"/>
+          <w:spacing w:val="-1"/>
+        </w:rPr>
+        <w:t xml:space="preserve"> and be prepared to present evidence and argue why the other party is in contempt of court.</w:t>
       </w:r>
     </w:p>
     <w:p>
@@ -1530,592 +1560,661 @@
         <w:ind w:right="-50"/>
         <w:rPr>
           <w:rFonts w:ascii="Times New Roman" w:hAnsi="Times New Roman"/>
-          <w:i/>
-          <w:iCs/>
-          <w:spacing w:val="-1"/>
-        </w:rPr>
-      </w:pPr>
-      <w:r>
-        <w:rPr>
-          <w:rFonts w:ascii="Times New Roman" w:hAnsi="Times New Roman"/>
-          <w:b/>
-          <w:smallCaps/>
-          <w:noProof/>
-          <w:sz w:val="24"/>
-          <w:szCs w:val="24"/>
-        </w:rPr>
-        <w:lastRenderedPageBreak/>
-        <w:pict w14:anchorId="6D19184F">
-          <v:shapetype id="_x0000_t202" coordsize="21600,21600" o:spt="202" path="m,l,21600r21600,l21600,xe">
-            <v:stroke joinstyle="miter"/>
-            <v:path gradientshapeok="t" o:connecttype="rect"/>
-          </v:shapetype>
-          <v:shape id="_x0000_s2055" type="#_x0000_t202" style="position:absolute;margin-left:-15pt;margin-top:-24.75pt;width:185.45pt;height:241pt;z-index:-251658752;visibility:visible;mso-wrap-style:square;mso-width-percent:400;mso-wrap-distance-left:9pt;mso-wrap-distance-top:3.6pt;mso-wrap-distance-right:9pt;mso-wrap-distance-bottom:3.6pt;mso-position-horizontal-relative:text;mso-position-vertical-relative:text;mso-width-percent:400;mso-width-relative:margin;mso-height-relative:margin;v-text-anchor:top" strokecolor="white">
-            <v:textbox style="mso-next-textbox:#_x0000_s2055">
-              <w:txbxContent>
-                <w:p>
-                  <w:pPr>
-                    <w:rPr>
-                      <w:b/>
-                      <w:bCs/>
-                    </w:rPr>
-                  </w:pPr>
-                  <w:r>
-                    <w:rPr>
-                      <w:rFonts w:ascii="Times New Roman" w:hAnsi="Times New Roman"/>
-                    </w:rPr>
-                    <w:t xml:space="preserve">{% if user_ask_role == ‘plaintiff’ </w:t>
-                  </w:r>
-                  <w:r>
-                    <w:rPr>
-                      <w:rStyle w:val="BodyTextChar"/>
-                    </w:rPr>
-                    <w:t>%}</w:t>
-                  </w:r>
-                  <w:r>
-                    <w:rPr>
-                      <w:rStyle w:val="IDKChar"/>
-                    </w:rPr>
-                    <w:t>{{</w:t>
-                  </w:r>
-                  <w:r>
-                    <w:rPr>
-                      <w:rStyle w:val="IDKChar"/>
-                    </w:rPr>
-                    <w:t xml:space="preserve"> USER_NAMES}}</w:t>
-                  </w:r>
-                  <w:r>
-                    <w:rPr>
-                      <w:rStyle w:val="IDKChar"/>
-                    </w:rPr>
-                    <w:t xml:space="preserve"> </w:t>
-                  </w:r>
-                  <w:r>
-                    <w:rPr>
-                      <w:rStyle w:val="IDKChar"/>
-                      <w:b w:val="0"/>
-                      <w:bCs/>
-                    </w:rPr>
-                    <w:t>{%</w:t>
-                  </w:r>
-                  <w:r>
-                    <w:rPr>
-                      <w:rStyle w:val="IDKChar"/>
-                    </w:rPr>
-                    <w:t xml:space="preserve"> </w:t>
-                  </w:r>
-                  <w:r>
-                    <w:rPr>
-                      <w:rFonts w:ascii="Times New Roman" w:hAnsi="Times New Roman"/>
-                    </w:rPr>
-                    <w:t xml:space="preserve">else </w:t>
-                  </w:r>
-                  <w:r>
-                    <w:rPr>
-                      <w:rFonts w:ascii="Times New Roman" w:hAnsi="Times New Roman"/>
-                    </w:rPr>
-                    <w:t>%}</w:t>
-                  </w:r>
-                  <w:r>
-                    <w:rPr>
-                      <w:rStyle w:val="IDKChar"/>
-                    </w:rPr>
-                    <w:t>{{</w:t>
-                  </w:r>
-                  <w:r>
-                    <w:rPr>
-                      <w:rStyle w:val="IDKChar"/>
-                    </w:rPr>
-                    <w:t xml:space="preserve"> OTHER_PARTIES_NAMES }}</w:t>
-                  </w:r>
-                  <w:r>
-                    <w:rPr>
-                      <w:rStyle w:val="IDKChar"/>
-                    </w:rPr>
-                    <w:t xml:space="preserve"> </w:t>
-                  </w:r>
-                  <w:r>
-                    <w:rPr>
-                      <w:rStyle w:val="IDKChar"/>
-                      <w:b w:val="0"/>
-                      <w:bCs/>
-                    </w:rPr>
-                    <w:t>{%</w:t>
-                  </w:r>
-                  <w:r>
-                    <w:rPr>
-                      <w:rStyle w:val="IDKChar"/>
-                    </w:rPr>
-                    <w:t xml:space="preserve"> </w:t>
-                  </w:r>
-                  <w:r>
-                    <w:rPr>
-                      <w:rFonts w:ascii="Times New Roman" w:hAnsi="Times New Roman"/>
-                    </w:rPr>
-                    <w:t xml:space="preserve">endif </w:t>
-                  </w:r>
-                  <w:r>
-                    <w:rPr>
-                      <w:rFonts w:ascii="Times New Roman" w:hAnsi="Times New Roman"/>
-                    </w:rPr>
-                    <w:t xml:space="preserve"> </w:t>
-                  </w:r>
-                  <w:r>
-                    <w:rPr>
-                      <w:rFonts w:ascii="Times New Roman" w:hAnsi="Times New Roman"/>
-                    </w:rPr>
-                    <w:t>%}</w:t>
-                  </w:r>
-                </w:p>
-                <w:p>
-                  <w:pPr>
-                    <w:widowControl w:val="0"/>
-                    <w:autoSpaceDE w:val="0"/>
-                    <w:autoSpaceDN w:val="0"/>
-                    <w:spacing w:after="0" w:line="240" w:lineRule="auto"/>
-                    <w:ind w:left="1662"/>
-                    <w:rPr>
-                      <w:rFonts w:ascii="Times New Roman" w:hAnsi="Times New Roman"/>
-                      <w:b/>
-                      <w:spacing w:val="-2"/>
-                      <w:sz w:val="16"/>
-                    </w:rPr>
-                  </w:pPr>
-                </w:p>
-                <w:p>
-                  <w:pPr>
-                    <w:widowControl w:val="0"/>
-                    <w:autoSpaceDE w:val="0"/>
-                    <w:autoSpaceDN w:val="0"/>
-                    <w:spacing w:after="0" w:line="240" w:lineRule="auto"/>
-                    <w:ind w:left="1662"/>
-                    <w:rPr>
-                      <w:rFonts w:ascii="Times New Roman" w:hAnsi="Times New Roman"/>
-                      <w:b/>
-                      <w:spacing w:val="-2"/>
-                      <w:sz w:val="16"/>
-                    </w:rPr>
-                  </w:pPr>
-                  <w:r>
-                    <w:rPr>
-                      <w:rFonts w:ascii="Times New Roman" w:hAnsi="Times New Roman"/>
-                      <w:b/>
-                      <w:spacing w:val="-2"/>
-                      <w:sz w:val="16"/>
-                    </w:rPr>
-                    <w:t>(</w:t>
-                  </w:r>
-                  <w:r>
-                    <w:rPr>
-                      <w:rFonts w:ascii="Times New Roman" w:hAnsi="Times New Roman"/>
-                      <w:b/>
-                      <w:spacing w:val="-2"/>
-                      <w:sz w:val="13"/>
-                    </w:rPr>
-                    <w:t>PETITIONER</w:t>
-                  </w:r>
-                  <w:r>
-                    <w:rPr>
-                      <w:rFonts w:ascii="Times New Roman" w:hAnsi="Times New Roman"/>
-                      <w:b/>
-                      <w:spacing w:val="-2"/>
-                      <w:sz w:val="16"/>
-                    </w:rPr>
-                    <w:t>)</w:t>
-                  </w:r>
-                </w:p>
-                <w:p>
-                  <w:pPr>
-                    <w:widowControl w:val="0"/>
-                    <w:autoSpaceDE w:val="0"/>
-                    <w:autoSpaceDN w:val="0"/>
-                    <w:spacing w:after="0" w:line="240" w:lineRule="auto"/>
-                    <w:rPr>
-                      <w:rFonts w:ascii="Times New Roman" w:hAnsi="Times New Roman"/>
-                      <w:b/>
-                      <w:spacing w:val="-2"/>
-                      <w:sz w:val="24"/>
-                    </w:rPr>
-                  </w:pPr>
-                  <w:r>
-                    <w:rPr>
-                      <w:rFonts w:ascii="Times New Roman" w:hAnsi="Times New Roman"/>
-                      <w:b/>
-                      <w:spacing w:val="-2"/>
-                      <w:sz w:val="24"/>
-                    </w:rPr>
-                    <w:t>VERSUS</w:t>
-                  </w:r>
-                </w:p>
-                <w:p>
-                  <w:pPr>
-                    <w:widowControl w:val="0"/>
-                    <w:autoSpaceDE w:val="0"/>
-                    <w:autoSpaceDN w:val="0"/>
-                    <w:spacing w:after="0" w:line="240" w:lineRule="auto"/>
-                    <w:rPr>
-                      <w:rFonts w:ascii="Times New Roman" w:hAnsi="Times New Roman"/>
-                      <w:b/>
-                      <w:spacing w:val="-2"/>
-                      <w:sz w:val="24"/>
-                    </w:rPr>
-                  </w:pPr>
-                </w:p>
-                <w:p>
-                  <w:pPr>
-                    <w:widowControl w:val="0"/>
-                    <w:autoSpaceDE w:val="0"/>
-                    <w:autoSpaceDN w:val="0"/>
-                    <w:spacing w:after="0" w:line="240" w:lineRule="auto"/>
-                    <w:rPr>
-                      <w:rFonts w:ascii="Times New Roman" w:hAnsi="Times New Roman"/>
-                      <w:b/>
-                      <w:bCs/>
-                      <w:sz w:val="24"/>
-                      <w:szCs w:val="24"/>
-                      <w:u w:val="single"/>
-                    </w:rPr>
-                  </w:pPr>
-                  <w:r>
-                    <w:rPr>
-                      <w:rFonts w:ascii="Times New Roman" w:hAnsi="Times New Roman"/>
-                      <w:bCs/>
-                      <w:spacing w:val="-2"/>
-                      <w:sz w:val="24"/>
-                      <w:szCs w:val="36"/>
-                    </w:rPr>
-                    <w:t>{% if user_ask_role == ‘defendant’ %}</w:t>
-                  </w:r>
-                  <w:r>
-                    <w:rPr>
-                      <w:rFonts w:ascii="Times New Roman" w:hAnsi="Times New Roman"/>
-                      <w:sz w:val="24"/>
-                      <w:szCs w:val="24"/>
-                    </w:rPr>
-                    <w:t xml:space="preserve"> </w:t>
-                  </w:r>
-                  <w:r>
-                    <w:rPr>
-                      <w:rStyle w:val="IDKChar"/>
-                    </w:rPr>
-                    <w:t>{{ USER_NAMES }}</w:t>
-                  </w:r>
-                </w:p>
-                <w:p>
-                  <w:pPr>
-                    <w:rPr>
-                      <w:szCs w:val="24"/>
-                    </w:rPr>
-                  </w:pPr>
-                  <w:r>
-                    <w:rPr>
-                      <w:rFonts w:ascii="Times New Roman" w:hAnsi="Times New Roman"/>
-                      <w:bCs/>
-                      <w:spacing w:val="-2"/>
-                      <w:szCs w:val="36"/>
-                    </w:rPr>
-                    <w:t>{% else</w:t>
-                  </w:r>
-                  <w:r>
-                    <w:rPr>
-                      <w:rFonts w:ascii="Times New Roman" w:hAnsi="Times New Roman"/>
-                      <w:bCs/>
-                      <w:spacing w:val="-2"/>
-                      <w:szCs w:val="36"/>
-                    </w:rPr>
-                    <w:t xml:space="preserve"> </w:t>
-                  </w:r>
-                  <w:r>
-                    <w:rPr>
-                      <w:rFonts w:ascii="Times New Roman" w:hAnsi="Times New Roman"/>
-                      <w:bCs/>
-                      <w:spacing w:val="-2"/>
-                      <w:szCs w:val="36"/>
-                    </w:rPr>
-                    <w:t>%}</w:t>
-                  </w:r>
-                  <w:r>
-                    <w:rPr>
-                      <w:bCs/>
-                      <w:spacing w:val="-2"/>
-                      <w:szCs w:val="36"/>
-                    </w:rPr>
-                    <w:t xml:space="preserve"> </w:t>
-                  </w:r>
-                  <w:r>
-                    <w:rPr>
-                      <w:rStyle w:val="IDKChar"/>
-                    </w:rPr>
-                    <w:t>{{ OTHER_PARTIES_NAMES }}</w:t>
-                  </w:r>
-                  <w:r>
-                    <w:rPr>
-                      <w:rStyle w:val="IDKChar"/>
-                      <w:b w:val="0"/>
-                      <w:bCs/>
-                    </w:rPr>
-                    <w:t xml:space="preserve">{% </w:t>
-                  </w:r>
-                  <w:r>
-                    <w:rPr>
-                      <w:rFonts w:ascii="Times New Roman" w:hAnsi="Times New Roman"/>
-                      <w:bCs/>
-                      <w:spacing w:val="-2"/>
-                      <w:szCs w:val="36"/>
-                    </w:rPr>
-                    <w:t xml:space="preserve">endif </w:t>
-                  </w:r>
-                  <w:r>
-                    <w:rPr>
-                      <w:rFonts w:ascii="Times New Roman" w:hAnsi="Times New Roman"/>
-                      <w:bCs/>
-                      <w:spacing w:val="-2"/>
-                      <w:szCs w:val="36"/>
-                    </w:rPr>
-                    <w:t xml:space="preserve"> </w:t>
-                  </w:r>
-                  <w:r>
-                    <w:rPr>
-                      <w:rFonts w:ascii="Times New Roman" w:hAnsi="Times New Roman"/>
-                      <w:bCs/>
-                      <w:spacing w:val="-2"/>
-                      <w:szCs w:val="36"/>
-                    </w:rPr>
-                    <w:t>%}</w:t>
-                  </w:r>
-                </w:p>
-                <w:p>
-                  <w:pPr>
-                    <w:widowControl w:val="0"/>
-                    <w:autoSpaceDE w:val="0"/>
-                    <w:autoSpaceDN w:val="0"/>
-                    <w:spacing w:after="0" w:line="183" w:lineRule="exact"/>
-                    <w:ind w:left="1713"/>
-                    <w:rPr>
-                      <w:rFonts w:ascii="Times New Roman" w:hAnsi="Times New Roman"/>
-                      <w:b/>
-                      <w:sz w:val="16"/>
-                    </w:rPr>
-                  </w:pPr>
-                  <w:r>
-                    <w:rPr>
-                      <w:rFonts w:ascii="Times New Roman" w:hAnsi="Times New Roman"/>
-                      <w:b/>
-                      <w:spacing w:val="-2"/>
-                      <w:sz w:val="13"/>
-                    </w:rPr>
-                    <w:t>(DEFENDANT</w:t>
-                  </w:r>
-                  <w:r>
-                    <w:rPr>
-                      <w:rFonts w:ascii="Times New Roman" w:hAnsi="Times New Roman"/>
-                      <w:b/>
-                      <w:spacing w:val="-2"/>
-                      <w:sz w:val="16"/>
-                    </w:rPr>
-                    <w:t>)</w:t>
-                  </w:r>
-                </w:p>
-                <w:p>
-                  <w:pPr>
-                    <w:widowControl w:val="0"/>
-                    <w:autoSpaceDE w:val="0"/>
-                    <w:autoSpaceDN w:val="0"/>
-                    <w:spacing w:after="0" w:line="240" w:lineRule="auto"/>
-                    <w:rPr>
-                      <w:rFonts w:ascii="Times New Roman" w:hAnsi="Times New Roman"/>
-                      <w:b/>
-                      <w:sz w:val="16"/>
-                    </w:rPr>
-                  </w:pPr>
-                </w:p>
-                <w:p/>
-              </w:txbxContent>
-            </v:textbox>
-            <w10:wrap type="topAndBottom"/>
-            <w10:anchorlock/>
-          </v:shape>
-        </w:pict>
-      </w:r>
-      <w:r>
-        <w:rPr>
-          <w:rFonts w:ascii="Times New Roman" w:hAnsi="Times New Roman"/>
-          <w:b/>
-          <w:smallCaps/>
-          <w:noProof/>
-          <w:sz w:val="24"/>
-          <w:szCs w:val="24"/>
-        </w:rPr>
-        <w:pict w14:anchorId="556F4747">
-          <v:shape id="_x0000_s2056" type="#_x0000_t202" style="position:absolute;margin-left:196.25pt;margin-top:55.5pt;width:288.9pt;height:167.55pt;z-index:-251657728;visibility:visible;mso-wrap-distance-left:9pt;mso-wrap-distance-top:3.6pt;mso-wrap-distance-right:9pt;mso-wrap-distance-bottom:3.6pt;mso-position-horizontal-relative:text;mso-position-vertical-relative:page;mso-width-relative:margin;mso-height-relative:margin;v-text-anchor:top" wrapcoords="-62 0 -62 21503 21600 21503 21600 0 -62 0" stroked="f">
-            <v:textbox style="mso-next-textbox:#_x0000_s2056">
-              <w:txbxContent>
-                <w:p>
-                  <w:pPr>
-                    <w:widowControl w:val="0"/>
-                    <w:autoSpaceDE w:val="0"/>
-                    <w:autoSpaceDN w:val="0"/>
-                    <w:spacing w:after="240" w:line="360" w:lineRule="auto"/>
-                    <w:textDirection w:val="btLr"/>
-                    <w:rPr>
-                      <w:rFonts w:ascii="Times New Roman" w:hAnsi="Times New Roman"/>
-                    </w:rPr>
-                  </w:pPr>
-                  <w:r>
-                    <w:rPr>
-                      <w:rStyle w:val="IDKChar"/>
-                      <w:caps w:val="0"/>
-                    </w:rPr>
-                    <w:t>{{ judicial</w:t>
-                  </w:r>
-                  <w:r>
-                    <w:rPr>
-                      <w:rStyle w:val="IDKChar"/>
-                      <w:caps w:val="0"/>
-                    </w:rPr>
-                    <w:t>_</w:t>
-                  </w:r>
-                  <w:r>
-                    <w:rPr>
-                      <w:rStyle w:val="IDKChar"/>
-                      <w:caps w:val="0"/>
-                    </w:rPr>
-                    <w:t>district }}</w:t>
-                  </w:r>
-                  <w:r>
-                    <w:rPr>
-                      <w:rFonts w:ascii="Times New Roman" w:hAnsi="Times New Roman"/>
-                      <w:b/>
-                      <w:color w:val="000000"/>
-                      <w:sz w:val="24"/>
-                    </w:rPr>
-                    <w:t xml:space="preserve">  </w:t>
-                  </w:r>
-                  <w:r>
-                    <w:rPr>
-                      <w:rFonts w:ascii="Times New Roman" w:hAnsi="Times New Roman"/>
-                      <w:b/>
-                      <w:color w:val="000000"/>
-                      <w:sz w:val="24"/>
-                    </w:rPr>
-                    <w:t>JUDICIAL DISTRICT COURT</w:t>
-                  </w:r>
-                </w:p>
-                <w:p>
-                  <w:pPr>
-                    <w:widowControl w:val="0"/>
-                    <w:autoSpaceDE w:val="0"/>
-                    <w:autoSpaceDN w:val="0"/>
-                    <w:spacing w:before="240" w:after="240" w:line="360" w:lineRule="auto"/>
-                    <w:textDirection w:val="btLr"/>
-                    <w:rPr>
-                      <w:rFonts w:ascii="Times New Roman" w:hAnsi="Times New Roman"/>
-                      <w:u w:val="single"/>
-                    </w:rPr>
-                  </w:pPr>
-                  <w:r>
-                    <w:rPr>
-                      <w:rFonts w:ascii="Times New Roman" w:hAnsi="Times New Roman"/>
-                      <w:b/>
-                      <w:color w:val="000000"/>
-                      <w:sz w:val="24"/>
-                    </w:rPr>
-                    <w:t xml:space="preserve">DOCKET NO: </w:t>
-                  </w:r>
-                  <w:r>
-                    <w:rPr>
-                      <w:rStyle w:val="IDKChar"/>
-                      <w:caps w:val="0"/>
-                    </w:rPr>
-                    <w:t>{{ docket_number }}</w:t>
-                  </w:r>
-                  <w:r>
-                    <w:rPr>
-                      <w:rFonts w:ascii="Times New Roman" w:hAnsi="Times New Roman"/>
-                      <w:b/>
-                      <w:color w:val="000000"/>
-                      <w:sz w:val="24"/>
-                    </w:rPr>
-                    <w:t xml:space="preserve"> DIV. </w:t>
-                  </w:r>
-                  <w:r>
-                    <w:rPr>
-                      <w:rStyle w:val="IDKChar"/>
-                      <w:caps w:val="0"/>
-                    </w:rPr>
-                    <w:t>{{ division }}</w:t>
-                  </w:r>
-                </w:p>
-                <w:p>
-                  <w:r>
-                    <w:rPr>
-                      <w:rStyle w:val="IDKChar"/>
-                    </w:rPr>
-                    <w:t>{{ NAME }}</w:t>
-                  </w:r>
-                  <w:r>
-                    <w:t xml:space="preserve"> </w:t>
-                  </w:r>
-                  <w:r>
-                    <w:rPr>
-                      <w:rFonts w:ascii="Times New Roman" w:hAnsi="Times New Roman"/>
-                      <w:b/>
-                      <w:bCs/>
-                      <w:smallCaps/>
-                      <w:sz w:val="24"/>
-                      <w:szCs w:val="24"/>
-                    </w:rPr>
-                    <w:t xml:space="preserve"> </w:t>
-                  </w:r>
-                  <w:r>
-                    <w:rPr>
-                      <w:rFonts w:ascii="Times New Roman" w:hAnsi="Times New Roman"/>
-                      <w:b/>
-                      <w:bCs/>
-                      <w:sz w:val="24"/>
-                      <w:szCs w:val="24"/>
-                    </w:rPr>
-                    <w:t>PARISH</w:t>
-                  </w:r>
-                </w:p>
-                <w:p>
-                  <w:pPr>
-                    <w:widowControl w:val="0"/>
-                    <w:autoSpaceDE w:val="0"/>
-                    <w:autoSpaceDN w:val="0"/>
-                    <w:spacing w:before="240" w:after="0" w:line="240" w:lineRule="auto"/>
-                    <w:textDirection w:val="btLr"/>
-                    <w:rPr>
-                      <w:rFonts w:ascii="Times New Roman" w:hAnsi="Times New Roman"/>
-                    </w:rPr>
-                  </w:pPr>
-                  <w:r>
-                    <w:rPr>
-                      <w:rFonts w:ascii="Times New Roman" w:hAnsi="Times New Roman"/>
-                      <w:b/>
-                      <w:color w:val="000000"/>
-                      <w:sz w:val="24"/>
-                    </w:rPr>
-                    <w:t>STATE OF LOUISIANA</w:t>
-                  </w:r>
-                </w:p>
-                <w:p/>
-              </w:txbxContent>
-            </v:textbox>
-            <w10:wrap type="topAndBottom" anchory="page"/>
-            <w10:anchorlock/>
-          </v:shape>
-        </w:pict>
-      </w:r>
-      <w:r>
-        <w:rPr>
-          <w:rFonts w:ascii="Times New Roman" w:hAnsi="Times New Roman"/>
           <w:b/>
           <w:caps/>
           <w:sz w:val="24"/>
           <w:szCs w:val="24"/>
         </w:rPr>
-        <w:t xml:space="preserve">* * * * * * * * * * * * * * * * * * * * * * * * * * * * * * * * * * * * * * * * * * * * * * * * * * * * </w:t>
+      </w:pPr>
+    </w:p>
+    <w:p>
+      <w:pPr>
+        <w:ind w:right="-50"/>
+        <w:rPr>
+          <w:rFonts w:ascii="Times New Roman" w:hAnsi="Times New Roman"/>
+          <w:b/>
+          <w:caps/>
+          <w:sz w:val="24"/>
+          <w:szCs w:val="24"/>
+        </w:rPr>
+      </w:pPr>
+    </w:p>
+    <w:tbl>
+      <w:tblPr>
+        <w:tblW w:w="0" w:type="auto"/>
+        <w:tblBorders>
+          <w:top w:val="single" w:sz="4" w:space="0" w:color="auto"/>
+          <w:left w:val="single" w:sz="4" w:space="0" w:color="auto"/>
+          <w:bottom w:val="single" w:sz="4" w:space="0" w:color="auto"/>
+          <w:right w:val="single" w:sz="4" w:space="0" w:color="auto"/>
+          <w:insideH w:val="single" w:sz="4" w:space="0" w:color="auto"/>
+          <w:insideV w:val="single" w:sz="4" w:space="0" w:color="auto"/>
+        </w:tblBorders>
+        <w:tblLook w:val="04A0" w:firstRow="1" w:lastRow="0" w:firstColumn="1" w:lastColumn="0" w:noHBand="0" w:noVBand="1"/>
+      </w:tblPr>
+      <w:tblGrid>
+        <w:gridCol w:w="5058"/>
+        <w:gridCol w:w="4518"/>
+      </w:tblGrid>
+      <w:tr>
+        <w:tc>
+          <w:tcPr>
+            <w:tcW w:w="5058" w:type="dxa"/>
+            <w:tcBorders>
+              <w:top w:val="nil"/>
+              <w:left w:val="nil"/>
+              <w:bottom w:val="nil"/>
+              <w:right w:val="nil"/>
+            </w:tcBorders>
+            <w:shd w:val="clear" w:color="auto" w:fill="auto"/>
+          </w:tcPr>
+          <w:p>
+            <w:pPr>
+              <w:spacing w:line="240" w:lineRule="auto"/>
+              <w:rPr>
+                <w:b/>
+                <w:bCs/>
+              </w:rPr>
+            </w:pPr>
+            <w:r>
+              <w:rPr>
+                <w:rFonts w:ascii="Times New Roman" w:hAnsi="Times New Roman"/>
+              </w:rPr>
+              <w:lastRenderedPageBreak/>
+              <w:t xml:space="preserve">{% if </w:t>
+            </w:r>
+            <w:proofErr w:type="spellStart"/>
+            <w:r>
+              <w:rPr>
+                <w:rFonts w:ascii="Times New Roman" w:hAnsi="Times New Roman"/>
+              </w:rPr>
+              <w:t>user_ask_role</w:t>
+            </w:r>
+            <w:proofErr w:type="spellEnd"/>
+            <w:r>
+              <w:rPr>
+                <w:rFonts w:ascii="Times New Roman" w:hAnsi="Times New Roman"/>
+              </w:rPr>
+              <w:t xml:space="preserve"> == ‘plaintiff’ </w:t>
+            </w:r>
+            <w:proofErr w:type="gramStart"/>
+            <w:r>
+              <w:rPr>
+                <w:rStyle w:val="BodyTextChar"/>
+              </w:rPr>
+              <w:t>%}</w:t>
+            </w:r>
+            <w:r>
+              <w:rPr>
+                <w:rStyle w:val="IDKChar"/>
+              </w:rPr>
+              <w:t>{</w:t>
+            </w:r>
+            <w:proofErr w:type="gramEnd"/>
+            <w:r>
+              <w:rPr>
+                <w:rStyle w:val="IDKChar"/>
+              </w:rPr>
+              <w:t>{</w:t>
+            </w:r>
+            <w:r>
+              <w:rPr>
+                <w:rStyle w:val="IDKChar"/>
+              </w:rPr>
+              <w:t xml:space="preserve"> USER_NAMES}}</w:t>
+            </w:r>
+            <w:r>
+              <w:rPr>
+                <w:rStyle w:val="IDKChar"/>
+              </w:rPr>
+              <w:t xml:space="preserve"> </w:t>
+            </w:r>
+            <w:r>
+              <w:rPr>
+                <w:rStyle w:val="IDKChar"/>
+                <w:b w:val="0"/>
+                <w:bCs/>
+              </w:rPr>
+              <w:t>{%</w:t>
+            </w:r>
+            <w:r>
+              <w:rPr>
+                <w:rStyle w:val="IDKChar"/>
+              </w:rPr>
+              <w:t xml:space="preserve"> </w:t>
+            </w:r>
+            <w:r>
+              <w:rPr>
+                <w:rFonts w:ascii="Times New Roman" w:hAnsi="Times New Roman"/>
+              </w:rPr>
+              <w:t>else %}</w:t>
+            </w:r>
+            <w:r>
+              <w:rPr>
+                <w:rStyle w:val="IDKChar"/>
+              </w:rPr>
+              <w:t>{{</w:t>
+            </w:r>
+            <w:r>
+              <w:rPr>
+                <w:rStyle w:val="IDKChar"/>
+              </w:rPr>
+              <w:t xml:space="preserve"> OTHER_PARTIES_NAMES }}</w:t>
+            </w:r>
+            <w:r>
+              <w:rPr>
+                <w:rStyle w:val="IDKChar"/>
+              </w:rPr>
+              <w:t xml:space="preserve"> </w:t>
+            </w:r>
+            <w:r>
+              <w:rPr>
+                <w:rStyle w:val="IDKChar"/>
+                <w:b w:val="0"/>
+                <w:bCs/>
+              </w:rPr>
+              <w:t>{%</w:t>
+            </w:r>
+            <w:r>
+              <w:rPr>
+                <w:rStyle w:val="IDKChar"/>
+              </w:rPr>
+              <w:t xml:space="preserve"> </w:t>
+            </w:r>
+            <w:r>
+              <w:rPr>
+                <w:rFonts w:ascii="Times New Roman" w:hAnsi="Times New Roman"/>
+              </w:rPr>
+              <w:t>endif  %}</w:t>
+            </w:r>
+          </w:p>
+          <w:p>
+            <w:pPr>
+              <w:widowControl w:val="0"/>
+              <w:autoSpaceDE w:val="0"/>
+              <w:autoSpaceDN w:val="0"/>
+              <w:spacing w:after="0" w:line="240" w:lineRule="auto"/>
+              <w:ind w:left="1662"/>
+              <w:rPr>
+                <w:rFonts w:ascii="Times New Roman" w:hAnsi="Times New Roman"/>
+                <w:b/>
+                <w:spacing w:val="-2"/>
+                <w:sz w:val="16"/>
+              </w:rPr>
+            </w:pPr>
+            <w:r>
+              <w:rPr>
+                <w:rFonts w:ascii="Times New Roman" w:hAnsi="Times New Roman"/>
+                <w:b/>
+                <w:spacing w:val="-2"/>
+                <w:sz w:val="16"/>
+              </w:rPr>
+              <w:t>(</w:t>
+            </w:r>
+            <w:r>
+              <w:rPr>
+                <w:rFonts w:ascii="Times New Roman" w:hAnsi="Times New Roman"/>
+                <w:b/>
+                <w:spacing w:val="-2"/>
+                <w:sz w:val="13"/>
+              </w:rPr>
+              <w:t>PETITIONER</w:t>
+            </w:r>
+            <w:r>
+              <w:rPr>
+                <w:rFonts w:ascii="Times New Roman" w:hAnsi="Times New Roman"/>
+                <w:b/>
+                <w:spacing w:val="-2"/>
+                <w:sz w:val="16"/>
+              </w:rPr>
+              <w:t>)</w:t>
+            </w:r>
+          </w:p>
+          <w:p>
+            <w:pPr>
+              <w:widowControl w:val="0"/>
+              <w:autoSpaceDE w:val="0"/>
+              <w:autoSpaceDN w:val="0"/>
+              <w:spacing w:after="0" w:line="240" w:lineRule="auto"/>
+              <w:rPr>
+                <w:rFonts w:ascii="Times New Roman" w:hAnsi="Times New Roman"/>
+                <w:b/>
+                <w:spacing w:val="-2"/>
+                <w:sz w:val="24"/>
+              </w:rPr>
+            </w:pPr>
+            <w:r>
+              <w:rPr>
+                <w:rFonts w:ascii="Times New Roman" w:hAnsi="Times New Roman"/>
+                <w:b/>
+                <w:spacing w:val="-2"/>
+                <w:sz w:val="24"/>
+              </w:rPr>
+              <w:t>VERSUS</w:t>
+            </w:r>
+          </w:p>
+          <w:p>
+            <w:pPr>
+              <w:widowControl w:val="0"/>
+              <w:autoSpaceDE w:val="0"/>
+              <w:autoSpaceDN w:val="0"/>
+              <w:spacing w:after="0" w:line="240" w:lineRule="auto"/>
+              <w:rPr>
+                <w:rFonts w:ascii="Times New Roman" w:hAnsi="Times New Roman"/>
+                <w:b/>
+                <w:spacing w:val="-2"/>
+                <w:sz w:val="24"/>
+              </w:rPr>
+            </w:pPr>
+          </w:p>
+          <w:p>
+            <w:pPr>
+              <w:widowControl w:val="0"/>
+              <w:autoSpaceDE w:val="0"/>
+              <w:autoSpaceDN w:val="0"/>
+              <w:spacing w:after="0" w:line="240" w:lineRule="auto"/>
+              <w:rPr>
+                <w:rFonts w:ascii="Times New Roman" w:hAnsi="Times New Roman"/>
+                <w:b/>
+                <w:bCs/>
+                <w:sz w:val="24"/>
+                <w:szCs w:val="24"/>
+                <w:u w:val="single"/>
+              </w:rPr>
+            </w:pPr>
+            <w:r>
+              <w:rPr>
+                <w:rFonts w:ascii="Times New Roman" w:hAnsi="Times New Roman"/>
+                <w:bCs/>
+                <w:spacing w:val="-2"/>
+                <w:sz w:val="24"/>
+                <w:szCs w:val="36"/>
+              </w:rPr>
+              <w:t xml:space="preserve">{% if </w:t>
+            </w:r>
+            <w:proofErr w:type="spellStart"/>
+            <w:r>
+              <w:rPr>
+                <w:rFonts w:ascii="Times New Roman" w:hAnsi="Times New Roman"/>
+                <w:bCs/>
+                <w:spacing w:val="-2"/>
+                <w:sz w:val="24"/>
+                <w:szCs w:val="36"/>
+              </w:rPr>
+              <w:t>user_ask_role</w:t>
+            </w:r>
+            <w:proofErr w:type="spellEnd"/>
+            <w:r>
+              <w:rPr>
+                <w:rFonts w:ascii="Times New Roman" w:hAnsi="Times New Roman"/>
+                <w:bCs/>
+                <w:spacing w:val="-2"/>
+                <w:sz w:val="24"/>
+                <w:szCs w:val="36"/>
+              </w:rPr>
+              <w:t xml:space="preserve"> == ‘defendant’ %}</w:t>
+            </w:r>
+            <w:r>
+              <w:rPr>
+                <w:rFonts w:ascii="Times New Roman" w:hAnsi="Times New Roman"/>
+                <w:sz w:val="24"/>
+                <w:szCs w:val="24"/>
+              </w:rPr>
+              <w:t xml:space="preserve"> </w:t>
+            </w:r>
+            <w:proofErr w:type="gramStart"/>
+            <w:r>
+              <w:rPr>
+                <w:rStyle w:val="IDKChar"/>
+              </w:rPr>
+              <w:t>{{ USER</w:t>
+            </w:r>
+            <w:proofErr w:type="gramEnd"/>
+            <w:r>
+              <w:rPr>
+                <w:rStyle w:val="IDKChar"/>
+              </w:rPr>
+              <w:t>_NAMES }}</w:t>
+            </w:r>
+          </w:p>
+          <w:p>
+            <w:pPr>
+              <w:spacing w:line="240" w:lineRule="auto"/>
+              <w:rPr>
+                <w:rFonts w:ascii="Times New Roman" w:hAnsi="Times New Roman"/>
+                <w:bCs/>
+                <w:spacing w:val="-2"/>
+                <w:sz w:val="16"/>
+                <w:szCs w:val="24"/>
+              </w:rPr>
+            </w:pPr>
+            <w:r>
+              <w:rPr>
+                <w:rFonts w:ascii="Times New Roman" w:hAnsi="Times New Roman"/>
+                <w:bCs/>
+                <w:spacing w:val="-2"/>
+                <w:szCs w:val="36"/>
+              </w:rPr>
+              <w:t>{% else %}</w:t>
+            </w:r>
+            <w:r>
+              <w:rPr>
+                <w:bCs/>
+                <w:spacing w:val="-2"/>
+                <w:szCs w:val="36"/>
+              </w:rPr>
+              <w:t xml:space="preserve"> </w:t>
+            </w:r>
+            <w:proofErr w:type="gramStart"/>
+            <w:r>
+              <w:rPr>
+                <w:rStyle w:val="IDKChar"/>
+              </w:rPr>
+              <w:t>{{ OTHER</w:t>
+            </w:r>
+            <w:proofErr w:type="gramEnd"/>
+            <w:r>
+              <w:rPr>
+                <w:rStyle w:val="IDKChar"/>
+              </w:rPr>
+              <w:t>_PARTIES_NAMES }}</w:t>
+            </w:r>
+            <w:r>
+              <w:rPr>
+                <w:rStyle w:val="IDKChar"/>
+                <w:b w:val="0"/>
+                <w:bCs/>
+              </w:rPr>
+              <w:t xml:space="preserve">{% </w:t>
+            </w:r>
+            <w:r>
+              <w:rPr>
+                <w:rFonts w:ascii="Times New Roman" w:hAnsi="Times New Roman"/>
+                <w:bCs/>
+                <w:spacing w:val="-2"/>
+                <w:szCs w:val="36"/>
+              </w:rPr>
+              <w:t>endif  %}</w:t>
+            </w:r>
+          </w:p>
+          <w:p>
+            <w:pPr>
+              <w:spacing w:line="240" w:lineRule="auto"/>
+              <w:rPr>
+                <w:rFonts w:ascii="Times New Roman" w:hAnsi="Times New Roman"/>
+                <w:bCs/>
+                <w:spacing w:val="-2"/>
+                <w:sz w:val="16"/>
+                <w:szCs w:val="24"/>
+              </w:rPr>
+            </w:pPr>
+            <w:r>
+              <w:rPr>
+                <w:rFonts w:ascii="Times New Roman" w:hAnsi="Times New Roman"/>
+                <w:b/>
+                <w:spacing w:val="-2"/>
+                <w:sz w:val="13"/>
+              </w:rPr>
+              <w:t xml:space="preserve">                                                     </w:t>
+            </w:r>
+            <w:r>
+              <w:rPr>
+                <w:rFonts w:ascii="Times New Roman" w:hAnsi="Times New Roman"/>
+                <w:b/>
+                <w:spacing w:val="-2"/>
+                <w:sz w:val="13"/>
+              </w:rPr>
+              <w:t>(DEFENDANT</w:t>
+            </w:r>
+            <w:r>
+              <w:rPr>
+                <w:rFonts w:ascii="Times New Roman" w:hAnsi="Times New Roman"/>
+                <w:b/>
+                <w:spacing w:val="-2"/>
+                <w:sz w:val="16"/>
+              </w:rPr>
+              <w:t>)</w:t>
+            </w:r>
+          </w:p>
+        </w:tc>
+        <w:tc>
+          <w:tcPr>
+            <w:tcW w:w="4518" w:type="dxa"/>
+            <w:tcBorders>
+              <w:top w:val="nil"/>
+              <w:left w:val="nil"/>
+              <w:bottom w:val="nil"/>
+              <w:right w:val="nil"/>
+            </w:tcBorders>
+            <w:shd w:val="clear" w:color="auto" w:fill="auto"/>
+          </w:tcPr>
+          <w:p>
+            <w:pPr>
+              <w:widowControl w:val="0"/>
+              <w:autoSpaceDE w:val="0"/>
+              <w:autoSpaceDN w:val="0"/>
+              <w:spacing w:after="240" w:line="240" w:lineRule="auto"/>
+              <w:textDirection w:val="btLr"/>
+              <w:rPr>
+                <w:rFonts w:ascii="Times New Roman" w:hAnsi="Times New Roman"/>
+              </w:rPr>
+            </w:pPr>
+            <w:proofErr w:type="gramStart"/>
+            <w:r>
+              <w:rPr>
+                <w:rStyle w:val="IDKChar"/>
+                <w:caps w:val="0"/>
+              </w:rPr>
+              <w:t xml:space="preserve">{{ </w:t>
+            </w:r>
+            <w:proofErr w:type="spellStart"/>
+            <w:r>
+              <w:rPr>
+                <w:rStyle w:val="IDKChar"/>
+                <w:caps w:val="0"/>
+              </w:rPr>
+              <w:t>judicial</w:t>
+            </w:r>
+            <w:proofErr w:type="gramEnd"/>
+            <w:r>
+              <w:rPr>
+                <w:rStyle w:val="IDKChar"/>
+                <w:caps w:val="0"/>
+              </w:rPr>
+              <w:t>_district</w:t>
+            </w:r>
+            <w:proofErr w:type="spellEnd"/>
+            <w:r>
+              <w:rPr>
+                <w:rStyle w:val="IDKChar"/>
+                <w:caps w:val="0"/>
+              </w:rPr>
+              <w:t xml:space="preserve"> }}</w:t>
+            </w:r>
+            <w:r>
+              <w:rPr>
+                <w:rFonts w:ascii="Times New Roman" w:hAnsi="Times New Roman"/>
+                <w:b/>
+                <w:color w:val="000000"/>
+                <w:sz w:val="24"/>
+              </w:rPr>
+              <w:t xml:space="preserve">  JUDICIAL DISTRICT COURT</w:t>
+            </w:r>
+          </w:p>
+          <w:p>
+            <w:pPr>
+              <w:widowControl w:val="0"/>
+              <w:autoSpaceDE w:val="0"/>
+              <w:autoSpaceDN w:val="0"/>
+              <w:spacing w:before="240" w:after="240" w:line="240" w:lineRule="auto"/>
+              <w:textDirection w:val="btLr"/>
+              <w:rPr>
+                <w:rFonts w:ascii="Times New Roman" w:hAnsi="Times New Roman"/>
+                <w:u w:val="single"/>
+              </w:rPr>
+            </w:pPr>
+            <w:r>
+              <w:rPr>
+                <w:rFonts w:ascii="Times New Roman" w:hAnsi="Times New Roman"/>
+                <w:b/>
+                <w:color w:val="000000"/>
+                <w:sz w:val="24"/>
+              </w:rPr>
+              <w:t xml:space="preserve">DOCKET NO: </w:t>
+            </w:r>
+            <w:proofErr w:type="gramStart"/>
+            <w:r>
+              <w:rPr>
+                <w:rStyle w:val="IDKChar"/>
+                <w:caps w:val="0"/>
+              </w:rPr>
+              <w:t xml:space="preserve">{{ </w:t>
+            </w:r>
+            <w:proofErr w:type="spellStart"/>
+            <w:r>
+              <w:rPr>
+                <w:rStyle w:val="IDKChar"/>
+                <w:caps w:val="0"/>
+              </w:rPr>
+              <w:t>docket</w:t>
+            </w:r>
+            <w:proofErr w:type="gramEnd"/>
+            <w:r>
+              <w:rPr>
+                <w:rStyle w:val="IDKChar"/>
+                <w:caps w:val="0"/>
+              </w:rPr>
+              <w:t>_number</w:t>
+            </w:r>
+            <w:proofErr w:type="spellEnd"/>
+            <w:r>
+              <w:rPr>
+                <w:rStyle w:val="IDKChar"/>
+                <w:caps w:val="0"/>
+              </w:rPr>
+              <w:t xml:space="preserve"> }}</w:t>
+            </w:r>
+            <w:r>
+              <w:rPr>
+                <w:rFonts w:ascii="Times New Roman" w:hAnsi="Times New Roman"/>
+                <w:b/>
+                <w:color w:val="000000"/>
+                <w:sz w:val="24"/>
+              </w:rPr>
+              <w:t xml:space="preserve"> DIV. </w:t>
+            </w:r>
+            <w:r>
+              <w:rPr>
+                <w:rStyle w:val="IDKChar"/>
+                <w:caps w:val="0"/>
+              </w:rPr>
+              <w:t>{{ division }}</w:t>
+            </w:r>
+          </w:p>
+          <w:p>
+            <w:pPr>
+              <w:widowControl w:val="0"/>
+              <w:autoSpaceDE w:val="0"/>
+              <w:autoSpaceDN w:val="0"/>
+              <w:spacing w:before="240" w:after="0" w:line="240" w:lineRule="auto"/>
+              <w:textDirection w:val="btLr"/>
+              <w:rPr>
+                <w:rFonts w:ascii="Times New Roman" w:hAnsi="Times New Roman"/>
+              </w:rPr>
+            </w:pPr>
+            <w:proofErr w:type="gramStart"/>
+            <w:r>
+              <w:rPr>
+                <w:rStyle w:val="IDKChar"/>
+              </w:rPr>
+              <w:t>{{ NAME</w:t>
+            </w:r>
+            <w:proofErr w:type="gramEnd"/>
+            <w:r>
+              <w:rPr>
+                <w:rStyle w:val="IDKChar"/>
+              </w:rPr>
+              <w:t xml:space="preserve"> }}</w:t>
+            </w:r>
+            <w:r>
+              <w:t xml:space="preserve"> </w:t>
+            </w:r>
+            <w:r>
+              <w:rPr>
+                <w:rFonts w:ascii="Times New Roman" w:hAnsi="Times New Roman"/>
+                <w:b/>
+                <w:bCs/>
+                <w:smallCaps/>
+                <w:sz w:val="24"/>
+                <w:szCs w:val="24"/>
+              </w:rPr>
+              <w:t xml:space="preserve"> </w:t>
+            </w:r>
+            <w:r>
+              <w:rPr>
+                <w:rFonts w:ascii="Times New Roman" w:hAnsi="Times New Roman"/>
+                <w:b/>
+                <w:bCs/>
+                <w:sz w:val="24"/>
+                <w:szCs w:val="24"/>
+              </w:rPr>
+              <w:t xml:space="preserve">PARISH, </w:t>
+            </w:r>
+            <w:r>
+              <w:rPr>
+                <w:rFonts w:ascii="Times New Roman" w:hAnsi="Times New Roman"/>
+                <w:b/>
+                <w:color w:val="000000"/>
+                <w:sz w:val="24"/>
+              </w:rPr>
+              <w:t>STATE OF LOUISIANA</w:t>
+            </w:r>
+          </w:p>
+          <w:p>
+            <w:pPr>
+              <w:ind w:right="-50"/>
+              <w:rPr>
+                <w:rFonts w:ascii="Times New Roman" w:hAnsi="Times New Roman"/>
+                <w:b/>
+                <w:caps/>
+                <w:sz w:val="24"/>
+                <w:szCs w:val="24"/>
+              </w:rPr>
+            </w:pPr>
+          </w:p>
+        </w:tc>
+      </w:tr>
+    </w:tbl>
+    <w:p>
+      <w:pPr>
+        <w:ind w:right="-50"/>
+        <w:rPr>
+          <w:rFonts w:ascii="Times New Roman" w:hAnsi="Times New Roman"/>
+          <w:b/>
+          <w:caps/>
+          <w:sz w:val="24"/>
+          <w:szCs w:val="24"/>
+        </w:rPr>
+      </w:pPr>
+      <w:r>
+        <w:rPr>
+          <w:rFonts w:ascii="Times New Roman" w:hAnsi="Times New Roman"/>
+          <w:b/>
+          <w:caps/>
+          <w:sz w:val="24"/>
+          <w:szCs w:val="24"/>
+        </w:rPr>
+        <w:t>* * * * * * * * * * * * * * * * * * * *</w:t>
+      </w:r>
+      <w:r>
+        <w:rPr>
+          <w:rFonts w:ascii="Times New Roman" w:hAnsi="Times New Roman"/>
+          <w:b/>
+          <w:caps/>
+          <w:sz w:val="24"/>
+          <w:szCs w:val="24"/>
+        </w:rPr>
+        <w:t xml:space="preserve">* * * * * * * * * * * * * * * * * * * * * * * * * * * * * * * * </w:t>
       </w:r>
     </w:p>
     <w:p>
@@ -2237,49 +2336,83 @@
           <w:sz w:val="24"/>
           <w:szCs w:val="24"/>
         </w:rPr>
-        <w:t>{{ users[0].address.county }}</w:t>
-      </w:r>
-      <w:r>
-        <w:rPr>
-          <w:rFonts w:ascii="Times New Roman" w:hAnsi="Times New Roman"/>
-          <w:b/>
-          <w:bCs/>
-          <w:sz w:val="24"/>
-          <w:szCs w:val="24"/>
-        </w:rPr>
-        <w:t xml:space="preserve"> </w:t>
-      </w:r>
-      <w:r>
-        <w:rPr>
-          <w:rFonts w:ascii="Times New Roman" w:hAnsi="Times New Roman"/>
-          <w:sz w:val="24"/>
-          <w:szCs w:val="24"/>
-        </w:rPr>
-        <w:t>County/</w:t>
-      </w:r>
-      <w:r>
-        <w:rPr>
-          <w:rFonts w:ascii="Times New Roman" w:hAnsi="Times New Roman"/>
-          <w:sz w:val="24"/>
-          <w:szCs w:val="24"/>
-        </w:rPr>
-        <w:t xml:space="preserve">Parish, State of </w:t>
-      </w:r>
-      <w:r>
-        <w:rPr>
-          <w:rFonts w:ascii="Times New Roman" w:hAnsi="Times New Roman"/>
-          <w:sz w:val="24"/>
-          <w:szCs w:val="24"/>
-        </w:rPr>
-        <w:t>{{ users[0].address.state }}</w:t>
-      </w:r>
-      <w:r>
-        <w:rPr>
-          <w:rFonts w:ascii="Times New Roman" w:hAnsi="Times New Roman"/>
-          <w:sz w:val="24"/>
-          <w:szCs w:val="24"/>
-        </w:rPr>
-        <w:t xml:space="preserve">, </w:t>
+        <w:t>{{ users[0].</w:t>
+      </w:r>
+      <w:proofErr w:type="spellStart"/>
+      <w:r>
+        <w:rPr>
+          <w:rFonts w:ascii="Times New Roman" w:hAnsi="Times New Roman"/>
+          <w:sz w:val="24"/>
+          <w:szCs w:val="24"/>
+        </w:rPr>
+        <w:t>address.county</w:t>
+      </w:r>
+      <w:proofErr w:type="spellEnd"/>
+      <w:r>
+        <w:rPr>
+          <w:rFonts w:ascii="Times New Roman" w:hAnsi="Times New Roman"/>
+          <w:sz w:val="24"/>
+          <w:szCs w:val="24"/>
+        </w:rPr>
+        <w:t xml:space="preserve"> }}</w:t>
+      </w:r>
+      <w:r>
+        <w:rPr>
+          <w:rFonts w:ascii="Times New Roman" w:hAnsi="Times New Roman"/>
+          <w:sz w:val="24"/>
+          <w:szCs w:val="24"/>
+        </w:rPr>
+        <w:t>,</w:t>
+      </w:r>
+      <w:r>
+        <w:rPr>
+          <w:rFonts w:ascii="Times New Roman" w:hAnsi="Times New Roman"/>
+          <w:sz w:val="24"/>
+          <w:szCs w:val="24"/>
+        </w:rPr>
+        <w:t xml:space="preserve"> </w:t>
+      </w:r>
+      <w:r>
+        <w:rPr>
+          <w:rFonts w:ascii="Times New Roman" w:hAnsi="Times New Roman"/>
+          <w:sz w:val="24"/>
+          <w:szCs w:val="24"/>
+        </w:rPr>
+        <w:t xml:space="preserve">State of </w:t>
+      </w:r>
+      <w:r>
+        <w:rPr>
+          <w:rFonts w:ascii="Times New Roman" w:hAnsi="Times New Roman"/>
+          <w:sz w:val="24"/>
+          <w:szCs w:val="24"/>
+        </w:rPr>
+        <w:t xml:space="preserve">{{ </w:t>
+      </w:r>
+      <w:proofErr w:type="spellStart"/>
+      <w:r>
+        <w:rPr>
+          <w:rFonts w:ascii="Times New Roman" w:hAnsi="Times New Roman"/>
+          <w:sz w:val="24"/>
+          <w:szCs w:val="24"/>
+        </w:rPr>
+        <w:t>state_name</w:t>
+      </w:r>
+      <w:proofErr w:type="spellEnd"/>
+      <w:r>
+        <w:rPr>
+          <w:rFonts w:ascii="Times New Roman" w:hAnsi="Times New Roman"/>
+          <w:sz w:val="24"/>
+          <w:szCs w:val="24"/>
+        </w:rPr>
+        <w:t xml:space="preserve"> }}</w:t>
+      </w:r>
+      <w:r>
+        <w:rPr>
+          <w:rFonts w:ascii="Times New Roman" w:hAnsi="Times New Roman"/>
+          <w:sz w:val="24"/>
+          <w:szCs w:val="24"/>
+        </w:rPr>
+        <w:t xml:space="preserve"> </w:t>
       </w:r>
       <w:r>
         <w:rPr>
@@ -2339,6 +2472,14 @@
           <w:sz w:val="24"/>
           <w:szCs w:val="24"/>
         </w:rPr>
+        <w:t>,</w:t>
+      </w:r>
+      <w:r>
+        <w:rPr>
+          <w:rFonts w:ascii="Times New Roman" w:hAnsi="Times New Roman"/>
+          <w:sz w:val="24"/>
+          <w:szCs w:val="24"/>
+        </w:rPr>
         <w:t xml:space="preserve"> wh</w:t>
       </w:r>
       <w:r>
@@ -2381,6 +2522,7 @@
         </w:rPr>
         <w:t xml:space="preserve">{{ </w:t>
       </w:r>
+      <w:proofErr w:type="spellStart"/>
       <w:r>
         <w:rPr>
           <w:rFonts w:ascii="Times New Roman" w:hAnsi="Times New Roman"/>
@@ -2389,6 +2531,7 @@
         </w:rPr>
         <w:t>date_of_order_day</w:t>
       </w:r>
+      <w:proofErr w:type="spellEnd"/>
       <w:r>
         <w:rPr>
           <w:rFonts w:ascii="Times New Roman" w:hAnsi="Times New Roman"/>
@@ -2413,6 +2556,7 @@
         </w:rPr>
         <w:t xml:space="preserve">{{ </w:t>
       </w:r>
+      <w:proofErr w:type="spellStart"/>
       <w:r>
         <w:rPr>
           <w:rFonts w:ascii="Times New Roman" w:hAnsi="Times New Roman"/>
@@ -2421,6 +2565,7 @@
         </w:rPr>
         <w:t>date_of_order_month</w:t>
       </w:r>
+      <w:proofErr w:type="spellEnd"/>
       <w:r>
         <w:rPr>
           <w:rFonts w:ascii="Times New Roman" w:hAnsi="Times New Roman"/>
@@ -2463,6 +2608,7 @@
         </w:rPr>
         <w:t xml:space="preserve"> {{ </w:t>
       </w:r>
+      <w:proofErr w:type="spellStart"/>
       <w:r>
         <w:rPr>
           <w:rFonts w:ascii="Times New Roman" w:hAnsi="Times New Roman"/>
@@ -2471,6 +2617,7 @@
         </w:rPr>
         <w:t>date_of_order_year</w:t>
       </w:r>
+      <w:proofErr w:type="spellEnd"/>
       <w:r>
         <w:rPr>
           <w:rFonts w:ascii="Times New Roman" w:hAnsi="Times New Roman"/>
@@ -2644,7 +2791,27 @@
           <w:szCs w:val="24"/>
           <w:u w:val="single"/>
         </w:rPr>
-        <w:t>{{ judgment_information }}</w:t>
+        <w:t xml:space="preserve">{{ </w:t>
+      </w:r>
+      <w:proofErr w:type="spellStart"/>
+      <w:r>
+        <w:rPr>
+          <w:rFonts w:ascii="Times New Roman" w:hAnsi="Times New Roman"/>
+          <w:sz w:val="24"/>
+          <w:szCs w:val="24"/>
+          <w:u w:val="single"/>
+        </w:rPr>
+        <w:t>judgment_information</w:t>
+      </w:r>
+      <w:proofErr w:type="spellEnd"/>
+      <w:r>
+        <w:rPr>
+          <w:rFonts w:ascii="Times New Roman" w:hAnsi="Times New Roman"/>
+          <w:sz w:val="24"/>
+          <w:szCs w:val="24"/>
+          <w:u w:val="single"/>
+        </w:rPr>
+        <w:t xml:space="preserve"> }}</w:t>
       </w:r>
       <w:r>
         <w:rPr>
@@ -2666,14 +2833,26 @@
           <w:szCs w:val="24"/>
         </w:rPr>
       </w:pPr>
-      <w:r>
-        <w:rPr>
-          <w:rFonts w:ascii="Times New Roman" w:hAnsi="Times New Roman"/>
-          <w:sz w:val="24"/>
-          <w:szCs w:val="24"/>
-        </w:rPr>
-        <w:t xml:space="preserve">Furthermore,  </w:t>
-      </w:r>
+    </w:p>
+    <w:p>
+      <w:pPr>
+        <w:widowControl w:val="0"/>
+        <w:spacing w:after="0" w:line="480" w:lineRule="auto"/>
+        <w:rPr>
+          <w:rFonts w:ascii="Times New Roman" w:hAnsi="Times New Roman"/>
+          <w:sz w:val="24"/>
+          <w:szCs w:val="24"/>
+        </w:rPr>
+      </w:pPr>
+      <w:r>
+        <w:rPr>
+          <w:rFonts w:ascii="Times New Roman" w:hAnsi="Times New Roman"/>
+          <w:sz w:val="24"/>
+          <w:szCs w:val="24"/>
+        </w:rPr>
+        <w:t xml:space="preserve">Furthermore, </w:t>
+      </w:r>
+      <w:proofErr w:type="gramStart"/>
       <w:r>
         <w:rPr>
           <w:rFonts w:ascii="Times New Roman" w:hAnsi="Times New Roman"/>
@@ -2682,7 +2861,30 @@
           <w:sz w:val="24"/>
           <w:szCs w:val="24"/>
         </w:rPr>
-        <w:t>{{ WHO_VIOLATED_THE_JUDGMENT }}</w:t>
+        <w:t xml:space="preserve">{{ </w:t>
+      </w:r>
+      <w:r>
+        <w:rPr>
+          <w:rStyle w:val="IDKChar"/>
+        </w:rPr>
+        <w:t>who</w:t>
+      </w:r>
+      <w:proofErr w:type="gramEnd"/>
+      <w:r>
+        <w:rPr>
+          <w:rStyle w:val="IDKChar"/>
+        </w:rPr>
+        <w:t>_violated_the_judgment</w:t>
+      </w:r>
+      <w:r>
+        <w:rPr>
+          <w:rFonts w:ascii="Times New Roman" w:hAnsi="Times New Roman"/>
+          <w:b/>
+          <w:bCs/>
+          <w:sz w:val="24"/>
+          <w:szCs w:val="24"/>
+        </w:rPr>
+        <w:t xml:space="preserve"> }}</w:t>
       </w:r>
       <w:r>
         <w:rPr>
@@ -2758,7 +2960,7 @@
           <w:sz w:val="24"/>
           <w:szCs w:val="24"/>
         </w:rPr>
-        <w:t xml:space="preserve">describe how the other party is not following the court order) </w:t>
+        <w:t>describe how the other party is not following the court order)</w:t>
       </w:r>
       <w:r>
         <w:rPr>
@@ -2785,6 +2987,7 @@
         </w:rPr>
         <w:t xml:space="preserve">{{ </w:t>
       </w:r>
+      <w:proofErr w:type="spellStart"/>
       <w:r>
         <w:rPr>
           <w:rFonts w:ascii="Times New Roman" w:hAnsi="Times New Roman"/>
@@ -2794,6 +2997,7 @@
         </w:rPr>
         <w:t>reasons_to_be_in_contempt</w:t>
       </w:r>
+      <w:proofErr w:type="spellEnd"/>
       <w:r>
         <w:rPr>
           <w:rFonts w:ascii="Times New Roman" w:hAnsi="Times New Roman"/>
@@ -2810,20 +3014,12 @@
         <w:spacing w:after="0" w:line="480" w:lineRule="auto"/>
         <w:rPr>
           <w:rFonts w:ascii="Times New Roman" w:hAnsi="Times New Roman"/>
-          <w:sz w:val="24"/>
-          <w:szCs w:val="24"/>
-        </w:rPr>
-      </w:pPr>
-      <w:r>
-        <w:rPr>
-          <w:rFonts w:ascii="Times New Roman" w:hAnsi="Times New Roman"/>
           <w:i/>
           <w:iCs/>
           <w:sz w:val="24"/>
           <w:szCs w:val="24"/>
         </w:rPr>
-        <w:t>(</w:t>
-      </w:r>
+      </w:pPr>
       <w:r>
         <w:rPr>
           <w:rFonts w:ascii="Times New Roman" w:hAnsi="Times New Roman"/>
@@ -2832,7 +3028,7 @@
           <w:sz w:val="24"/>
           <w:szCs w:val="24"/>
         </w:rPr>
-        <w:t>Add additional pages if necessary.</w:t>
+        <w:t>(</w:t>
       </w:r>
       <w:r>
         <w:rPr>
@@ -2842,8 +3038,29 @@
           <w:sz w:val="24"/>
           <w:szCs w:val="24"/>
         </w:rPr>
+        <w:t>Add additional pages if necessary.</w:t>
+      </w:r>
+      <w:r>
+        <w:rPr>
+          <w:rFonts w:ascii="Times New Roman" w:hAnsi="Times New Roman"/>
+          <w:i/>
+          <w:iCs/>
+          <w:sz w:val="24"/>
+          <w:szCs w:val="24"/>
+        </w:rPr>
         <w:t>)</w:t>
       </w:r>
+    </w:p>
+    <w:p>
+      <w:pPr>
+        <w:widowControl w:val="0"/>
+        <w:spacing w:after="0" w:line="480" w:lineRule="auto"/>
+        <w:rPr>
+          <w:rFonts w:ascii="Times New Roman" w:hAnsi="Times New Roman"/>
+          <w:sz w:val="24"/>
+          <w:szCs w:val="24"/>
+        </w:rPr>
+      </w:pPr>
     </w:p>
     <w:p>
       <w:pPr>
@@ -2961,6 +3178,39 @@
           <w:tab w:val="left" w:pos="720"/>
         </w:tabs>
         <w:ind w:right="403"/>
+      </w:pPr>
+      <w:r>
+        <w:tab/>
+      </w:r>
+      <w:r>
+        <w:tab/>
+      </w:r>
+      <w:r>
+        <w:tab/>
+      </w:r>
+      <w:r>
+        <w:tab/>
+      </w:r>
+      <w:r>
+        <w:tab/>
+      </w:r>
+    </w:p>
+    <w:p>
+      <w:pPr>
+        <w:pStyle w:val="BodyText"/>
+        <w:tabs>
+          <w:tab w:val="left" w:pos="720"/>
+        </w:tabs>
+        <w:ind w:right="403"/>
+      </w:pPr>
+    </w:p>
+    <w:p>
+      <w:pPr>
+        <w:pStyle w:val="BodyText"/>
+        <w:tabs>
+          <w:tab w:val="left" w:pos="720"/>
+        </w:tabs>
+        <w:ind w:right="403"/>
         <w:rPr>
           <w:b/>
           <w:bCs/>
@@ -2968,11 +3218,170 @@
         </w:rPr>
       </w:pPr>
       <w:r>
+        <w:tab/>
+      </w:r>
+      <w:r>
+        <w:tab/>
+      </w:r>
+      <w:r>
+        <w:tab/>
+      </w:r>
+      <w:r>
+        <w:tab/>
+      </w:r>
+      <w:r>
+        <w:tab/>
+      </w:r>
+      <w:r>
+        <w:tab/>
+      </w:r>
+      <w:proofErr w:type="gramStart"/>
+      <w:r>
+        <w:rPr>
+          <w:b/>
+          <w:bCs/>
+          <w:u w:val="single"/>
+        </w:rPr>
+        <w:t>{{ users</w:t>
+      </w:r>
+      <w:proofErr w:type="gramEnd"/>
+      <w:r>
+        <w:rPr>
+          <w:b/>
+          <w:bCs/>
+          <w:u w:val="single"/>
+        </w:rPr>
+        <w:t>[0].signature }}</w:t>
+      </w:r>
+    </w:p>
+    <w:p>
+      <w:pPr>
+        <w:pStyle w:val="BodyText"/>
+        <w:tabs>
+          <w:tab w:val="left" w:pos="720"/>
+        </w:tabs>
+        <w:ind w:right="403"/>
+        <w:rPr>
+          <w:i/>
+          <w:iCs/>
+        </w:rPr>
+      </w:pPr>
+      <w:r>
+        <w:rPr>
+          <w:b/>
+          <w:bCs/>
+        </w:rPr>
+        <w:tab/>
+      </w:r>
+      <w:r>
+        <w:rPr>
+          <w:b/>
+          <w:bCs/>
+        </w:rPr>
+        <w:tab/>
+      </w:r>
+      <w:r>
+        <w:rPr>
+          <w:b/>
+          <w:bCs/>
+        </w:rPr>
+        <w:tab/>
+      </w:r>
+      <w:r>
+        <w:rPr>
+          <w:b/>
+          <w:bCs/>
+        </w:rPr>
+        <w:tab/>
+      </w:r>
+      <w:r>
+        <w:rPr>
+          <w:b/>
+          <w:bCs/>
+        </w:rPr>
+        <w:tab/>
+      </w:r>
+      <w:r>
+        <w:rPr>
+          <w:b/>
+          <w:bCs/>
+        </w:rPr>
+        <w:tab/>
+      </w:r>
+      <w:r>
+        <w:t>MOVER, Self-Represented</w:t>
+      </w:r>
+      <w:r>
+        <w:t xml:space="preserve"> </w:t>
+      </w:r>
+      <w:r>
+        <w:rPr>
+          <w:i/>
+          <w:iCs/>
+        </w:rPr>
+        <w:t>(signature)</w:t>
+      </w:r>
+    </w:p>
+    <w:p>
+      <w:pPr>
+        <w:pStyle w:val="BodyText"/>
+        <w:tabs>
+          <w:tab w:val="left" w:pos="720"/>
+        </w:tabs>
+        <w:ind w:right="403"/>
+        <w:rPr>
+          <w:b/>
+          <w:bCs/>
+          <w:u w:val="single"/>
+        </w:rPr>
+      </w:pPr>
+    </w:p>
+    <w:p>
+      <w:pPr>
+        <w:pStyle w:val="BodyText"/>
+        <w:tabs>
+          <w:tab w:val="left" w:pos="720"/>
+        </w:tabs>
+        <w:ind w:right="403"/>
+        <w:rPr>
+          <w:b/>
+          <w:bCs/>
+          <w:u w:val="single"/>
+        </w:rPr>
+      </w:pPr>
+    </w:p>
+    <w:p>
+      <w:pPr>
+        <w:pStyle w:val="BodyText"/>
+        <w:tabs>
+          <w:tab w:val="left" w:pos="720"/>
+        </w:tabs>
+        <w:ind w:right="403"/>
+        <w:rPr>
+          <w:i/>
+          <w:iCs/>
+        </w:rPr>
+      </w:pPr>
+    </w:p>
+    <w:p>
+      <w:pPr>
+        <w:pStyle w:val="BodyText"/>
+        <w:tabs>
+          <w:tab w:val="left" w:pos="720"/>
+        </w:tabs>
+        <w:ind w:right="403"/>
+        <w:rPr>
+          <w:i/>
+          <w:iCs/>
+        </w:rPr>
+      </w:pPr>
+      <w:r>
         <w:rPr>
           <w:noProof/>
         </w:rPr>
+        <w:lastRenderedPageBreak/>
         <w:pict w14:anchorId="139F99E4">
-          <v:rect id="Rectangle 1" o:spid="_x0000_s2050" style="position:absolute;margin-left:254.05pt;margin-top:34.75pt;width:231.1pt;height:182.2pt;z-index:-251656704;visibility:visible;mso-wrap-distance-top:3.6pt;mso-wrap-distance-bottom:3.6pt;mso-height-relative:margin" o:gfxdata="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" stroked="f">
+          <v:rect id="Rectangle 1" o:spid="_x0000_s2050" style="position:absolute;margin-left:213.9pt;margin-top:76.7pt;width:231.1pt;height:242.35pt;z-index:-251658752;visibility:visible;mso-wrap-distance-top:3.6pt;mso-wrap-distance-bottom:3.6pt;mso-position-vertical-relative:page;mso-height-relative:margin" stroked="f">
             <v:textbox style="mso-next-textbox:#Rectangle 1" inset="2.53958mm,1.2694mm,2.53958mm,1.2694mm">
               <w:txbxContent>
                 <w:p>
@@ -3001,11 +3410,19 @@
                     </w:rPr>
                     <w:br/>
                   </w:r>
+                  <w:proofErr w:type="gramStart"/>
                   <w:r>
                     <w:rPr>
                       <w:rStyle w:val="IDKChar"/>
                     </w:rPr>
-                    <w:t>{{ users[0].nam</w:t>
+                    <w:t>{{ users</w:t>
+                  </w:r>
+                  <w:proofErr w:type="gramEnd"/>
+                  <w:r>
+                    <w:rPr>
+                      <w:rStyle w:val="IDKChar"/>
+                    </w:rPr>
+                    <w:t>[0].nam</w:t>
                   </w:r>
                   <w:r>
                     <w:rPr>
@@ -3018,8 +3435,13 @@
                   <w:pPr>
                     <w:pStyle w:val="IDK"/>
                   </w:pPr>
+                  <w:proofErr w:type="gramStart"/>
                   <w:r>
-                    <w:t>{{ users[0].address.on_one_line() }}</w:t>
+                    <w:t>{{ users</w:t>
+                  </w:r>
+                  <w:proofErr w:type="gramEnd"/>
+                  <w:r>
+                    <w:t>[0].address.on_one_line() }}</w:t>
                   </w:r>
                 </w:p>
                 <w:p>
@@ -3041,12 +3463,37 @@
                     </w:rPr>
                     <w:t xml:space="preserve">Telephone No. </w:t>
                   </w:r>
+                  <w:proofErr w:type="gramStart"/>
                   <w:r>
                     <w:rPr>
                       <w:rStyle w:val="IDKChar"/>
                       <w:caps w:val="0"/>
                     </w:rPr>
-                    <w:t>{{ user_phone_number }}</w:t>
+                    <w:t xml:space="preserve">{{ </w:t>
+                  </w:r>
+                  <w:proofErr w:type="spellStart"/>
+                  <w:r>
+                    <w:rPr>
+                      <w:rStyle w:val="IDKChar"/>
+                      <w:caps w:val="0"/>
+                    </w:rPr>
+                    <w:t>user</w:t>
+                  </w:r>
+                  <w:proofErr w:type="gramEnd"/>
+                  <w:r>
+                    <w:rPr>
+                      <w:rStyle w:val="IDKChar"/>
+                      <w:caps w:val="0"/>
+                    </w:rPr>
+                    <w:t>_phone_number</w:t>
+                  </w:r>
+                  <w:proofErr w:type="spellEnd"/>
+                  <w:r>
+                    <w:rPr>
+                      <w:rStyle w:val="IDKChar"/>
+                      <w:caps w:val="0"/>
+                    </w:rPr>
+                    <w:t xml:space="preserve"> }}</w:t>
                   </w:r>
                 </w:p>
                 <w:p>
@@ -3068,6 +3515,7 @@
                     </w:rPr>
                     <w:t xml:space="preserve">Email Address* </w:t>
                   </w:r>
+                  <w:proofErr w:type="gramStart"/>
                   <w:r>
                     <w:rPr>
                       <w:rFonts w:ascii="Times New Roman" w:hAnsi="Times New Roman"/>
@@ -3076,8 +3524,20 @@
                       <w:color w:val="000000"/>
                       <w:sz w:val="24"/>
                     </w:rPr>
-                    <w:t>{{ user</w:t>
+                    <w:t xml:space="preserve">{{ </w:t>
                   </w:r>
+                  <w:proofErr w:type="spellStart"/>
+                  <w:r>
+                    <w:rPr>
+                      <w:rFonts w:ascii="Times New Roman" w:hAnsi="Times New Roman"/>
+                      <w:b/>
+                      <w:bCs/>
+                      <w:color w:val="000000"/>
+                      <w:sz w:val="24"/>
+                    </w:rPr>
+                    <w:t>user</w:t>
+                  </w:r>
+                  <w:proofErr w:type="gramEnd"/>
                   <w:r>
                     <w:rPr>
                       <w:rFonts w:ascii="Times New Roman" w:hAnsi="Times New Roman"/>
@@ -3096,7 +3556,18 @@
                       <w:color w:val="000000"/>
                       <w:sz w:val="24"/>
                     </w:rPr>
-                    <w:t>email }}</w:t>
+                    <w:t>email</w:t>
+                  </w:r>
+                  <w:proofErr w:type="spellEnd"/>
+                  <w:r>
+                    <w:rPr>
+                      <w:rFonts w:ascii="Times New Roman" w:hAnsi="Times New Roman"/>
+                      <w:b/>
+                      <w:bCs/>
+                      <w:color w:val="000000"/>
+                      <w:sz w:val="24"/>
+                    </w:rPr>
+                    <w:t xml:space="preserve"> }}</w:t>
                   </w:r>
                   <w:r>
                     <w:rPr>
@@ -3141,32 +3612,9 @@
                 </w:p>
               </w:txbxContent>
             </v:textbox>
-            <w10:wrap type="topAndBottom"/>
+            <w10:wrap type="topAndBottom" anchory="page"/>
           </v:rect>
         </w:pict>
-      </w:r>
-      <w:r>
-        <w:tab/>
-      </w:r>
-      <w:r>
-        <w:tab/>
-      </w:r>
-      <w:r>
-        <w:tab/>
-      </w:r>
-      <w:r>
-        <w:tab/>
-      </w:r>
-      <w:r>
-        <w:tab/>
-      </w:r>
-      <w:r>
-        <w:rPr>
-          <w:b/>
-          <w:bCs/>
-          <w:u w:val="single"/>
-        </w:rPr>
-        <w:t>{{ users[0].signature }}</w:t>
       </w:r>
     </w:p>
     <w:p>
@@ -3176,594 +3624,758 @@
           <w:tab w:val="left" w:pos="720"/>
         </w:tabs>
         <w:ind w:right="403"/>
-      </w:pPr>
-      <w:r>
-        <w:rPr>
-          <w:rFonts w:ascii="Calibri" w:hAnsi="Calibri"/>
-          <w:noProof/>
-          <w:sz w:val="22"/>
-          <w:szCs w:val="22"/>
-        </w:rPr>
-        <w:lastRenderedPageBreak/>
-        <w:pict w14:anchorId="556F4747">
-          <v:shape id="_x0000_s2054" type="#_x0000_t202" style="position:absolute;margin-left:179.35pt;margin-top:55.15pt;width:342.6pt;height:135.6pt;z-index:251656704;visibility:visible;mso-wrap-style:none;mso-wrap-distance-left:9pt;mso-wrap-distance-top:3.6pt;mso-wrap-distance-right:9pt;mso-wrap-distance-bottom:3.6pt;mso-position-horizontal-relative:text;mso-position-vertical-relative:page;mso-width-relative:margin;mso-height-relative:margin;v-text-anchor:top" stroked="f">
-            <v:textbox style="mso-next-textbox:#_x0000_s2054">
-              <w:txbxContent>
-                <w:p>
-                  <w:pPr>
-                    <w:widowControl w:val="0"/>
-                    <w:autoSpaceDE w:val="0"/>
-                    <w:autoSpaceDN w:val="0"/>
-                    <w:spacing w:after="240" w:line="360" w:lineRule="auto"/>
-                    <w:textDirection w:val="btLr"/>
-                    <w:rPr>
-                      <w:rFonts w:ascii="Times New Roman" w:hAnsi="Times New Roman"/>
-                    </w:rPr>
-                  </w:pPr>
-                  <w:r>
-                    <w:rPr>
-                      <w:rStyle w:val="IDKChar"/>
-                      <w:caps w:val="0"/>
-                    </w:rPr>
-                    <w:t>{{ judicial_district }}</w:t>
-                  </w:r>
-                  <w:r>
-                    <w:rPr>
-                      <w:rFonts w:ascii="Times New Roman" w:hAnsi="Times New Roman"/>
-                      <w:b/>
-                      <w:color w:val="000000"/>
-                      <w:sz w:val="24"/>
-                    </w:rPr>
-                    <w:t xml:space="preserve">  </w:t>
-                  </w:r>
-                  <w:r>
-                    <w:rPr>
-                      <w:rFonts w:ascii="Times New Roman" w:hAnsi="Times New Roman"/>
-                      <w:b/>
-                      <w:color w:val="000000"/>
-                      <w:sz w:val="24"/>
-                    </w:rPr>
-                    <w:t>JUDICIAL DISTRICT COURT</w:t>
-                  </w:r>
-                </w:p>
-                <w:p>
-                  <w:pPr>
-                    <w:widowControl w:val="0"/>
-                    <w:autoSpaceDE w:val="0"/>
-                    <w:autoSpaceDN w:val="0"/>
-                    <w:spacing w:before="240" w:after="240" w:line="360" w:lineRule="auto"/>
-                    <w:textDirection w:val="btLr"/>
-                    <w:rPr>
-                      <w:rFonts w:ascii="Times New Roman" w:hAnsi="Times New Roman"/>
-                      <w:u w:val="single"/>
-                    </w:rPr>
-                  </w:pPr>
-                  <w:r>
-                    <w:rPr>
-                      <w:rFonts w:ascii="Times New Roman" w:hAnsi="Times New Roman"/>
-                      <w:b/>
-                      <w:color w:val="000000"/>
-                      <w:sz w:val="24"/>
-                    </w:rPr>
-                    <w:t xml:space="preserve">DOCKET NO: </w:t>
-                  </w:r>
-                  <w:r>
-                    <w:rPr>
-                      <w:rStyle w:val="IDKChar"/>
-                      <w:caps w:val="0"/>
-                    </w:rPr>
-                    <w:t>{{ docket_number }}</w:t>
-                  </w:r>
-                  <w:r>
-                    <w:rPr>
-                      <w:rFonts w:ascii="Times New Roman" w:hAnsi="Times New Roman"/>
-                      <w:b/>
-                      <w:color w:val="000000"/>
-                      <w:sz w:val="24"/>
-                    </w:rPr>
-                    <w:t xml:space="preserve"> </w:t>
-                  </w:r>
-                  <w:r>
-                    <w:rPr>
-                      <w:rFonts w:ascii="Times New Roman" w:hAnsi="Times New Roman"/>
-                      <w:b/>
-                      <w:color w:val="000000"/>
-                      <w:sz w:val="24"/>
-                    </w:rPr>
-                    <w:t xml:space="preserve">DIV. </w:t>
-                  </w:r>
-                  <w:r>
-                    <w:rPr>
-                      <w:rStyle w:val="IDKChar"/>
-                      <w:caps w:val="0"/>
-                    </w:rPr>
-                    <w:t>{{ division }}</w:t>
-                  </w:r>
-                </w:p>
-                <w:p>
-                  <w:pPr>
-                    <w:widowControl w:val="0"/>
-                    <w:autoSpaceDE w:val="0"/>
-                    <w:autoSpaceDN w:val="0"/>
-                    <w:spacing w:before="240" w:after="0" w:line="240" w:lineRule="auto"/>
-                    <w:textDirection w:val="btLr"/>
-                    <w:rPr>
-                      <w:rFonts w:ascii="Times New Roman" w:hAnsi="Times New Roman"/>
-                      <w:b/>
-                      <w:color w:val="000000"/>
-                      <w:sz w:val="24"/>
-                    </w:rPr>
-                  </w:pPr>
-                  <w:r>
-                    <w:rPr>
-                      <w:rStyle w:val="IDKChar"/>
-                    </w:rPr>
-                    <w:t>{{ NAME }}</w:t>
-                  </w:r>
-                  <w:r>
-                    <w:rPr>
-                      <w:rFonts w:ascii="Times New Roman" w:hAnsi="Times New Roman"/>
-                      <w:b/>
-                      <w:color w:val="000000"/>
-                      <w:sz w:val="24"/>
-                    </w:rPr>
-                    <w:t xml:space="preserve"> </w:t>
-                  </w:r>
-                  <w:r>
-                    <w:rPr>
-                      <w:rFonts w:ascii="Times New Roman" w:hAnsi="Times New Roman"/>
-                      <w:b/>
-                      <w:smallCaps/>
-                      <w:color w:val="000000"/>
-                      <w:sz w:val="24"/>
-                    </w:rPr>
-                    <w:t xml:space="preserve"> </w:t>
-                  </w:r>
-                  <w:r>
-                    <w:rPr>
-                      <w:rFonts w:ascii="Times New Roman" w:hAnsi="Times New Roman"/>
-                      <w:b/>
-                      <w:color w:val="000000"/>
-                      <w:sz w:val="24"/>
-                    </w:rPr>
-                    <w:t>PARISH</w:t>
-                  </w:r>
-                </w:p>
-                <w:p>
-                  <w:pPr>
-                    <w:widowControl w:val="0"/>
-                    <w:autoSpaceDE w:val="0"/>
-                    <w:autoSpaceDN w:val="0"/>
-                    <w:spacing w:before="240" w:after="0" w:line="240" w:lineRule="auto"/>
-                    <w:textDirection w:val="btLr"/>
-                    <w:rPr>
-                      <w:rFonts w:ascii="Times New Roman" w:hAnsi="Times New Roman"/>
-                      <w:b/>
-                      <w:color w:val="000000"/>
-                      <w:sz w:val="24"/>
-                    </w:rPr>
-                  </w:pPr>
-                  <w:r>
-                    <w:rPr>
-                      <w:rFonts w:ascii="Times New Roman" w:hAnsi="Times New Roman"/>
-                      <w:b/>
-                      <w:color w:val="000000"/>
-                      <w:sz w:val="24"/>
-                    </w:rPr>
-                    <w:t>STATE OF LOUISIANA</w:t>
-                  </w:r>
-                </w:p>
-                <w:p/>
-              </w:txbxContent>
-            </v:textbox>
-            <w10:wrap type="topAndBottom" anchory="page"/>
-          </v:shape>
-        </w:pict>
-      </w:r>
-      <w:r>
-        <w:rPr>
-          <w:rFonts w:ascii="Calibri" w:hAnsi="Calibri"/>
-          <w:noProof/>
-          <w:sz w:val="22"/>
-          <w:szCs w:val="22"/>
-        </w:rPr>
-        <w:pict w14:anchorId="6D19184F">
-          <v:shape id="Text Box 2" o:spid="_x0000_s2052" type="#_x0000_t202" style="position:absolute;margin-left:-15pt;margin-top:45pt;width:185.75pt;height:212.35pt;z-index:251655680;visibility:visible;mso-wrap-style:square;mso-width-percent:400;mso-wrap-distance-left:9pt;mso-wrap-distance-top:3.6pt;mso-wrap-distance-right:9pt;mso-wrap-distance-bottom:3.6pt;mso-position-horizontal-relative:text;mso-position-vertical-relative:page;mso-width-percent:400;mso-width-relative:margin;mso-height-relative:margin;v-text-anchor:top" strokecolor="white">
-            <v:textbox style="mso-next-textbox:#Text Box 2">
-              <w:txbxContent>
-                <w:p>
-                  <w:pPr>
-                    <w:widowControl w:val="0"/>
-                    <w:autoSpaceDE w:val="0"/>
-                    <w:autoSpaceDN w:val="0"/>
-                    <w:spacing w:before="143" w:after="0" w:line="240" w:lineRule="auto"/>
-                    <w:rPr>
-                      <w:rFonts w:ascii="Times New Roman" w:hAnsi="Times New Roman"/>
-                      <w:bCs/>
-                      <w:spacing w:val="-2"/>
-                      <w:sz w:val="24"/>
-                      <w:szCs w:val="36"/>
-                    </w:rPr>
-                  </w:pPr>
-                  <w:r>
-                    <w:rPr>
-                      <w:rFonts w:ascii="Times New Roman" w:hAnsi="Times New Roman"/>
-                      <w:bCs/>
-                      <w:spacing w:val="-2"/>
-                      <w:sz w:val="24"/>
-                      <w:szCs w:val="36"/>
-                    </w:rPr>
-                    <w:t xml:space="preserve">{% if user_ask_role == ‘plaintiff’ </w:t>
-                  </w:r>
-                  <w:r>
-                    <w:rPr>
-                      <w:rStyle w:val="IDKChar"/>
-                    </w:rPr>
-                    <w:t>%}</w:t>
-                  </w:r>
-                  <w:r>
-                    <w:rPr>
-                      <w:rStyle w:val="IDKChar"/>
-                    </w:rPr>
-                    <w:t xml:space="preserve"> </w:t>
-                  </w:r>
-                  <w:r>
-                    <w:rPr>
-                      <w:rStyle w:val="IDKChar"/>
-                    </w:rPr>
-                    <w:t>{{ USER_NAMES</w:t>
-                  </w:r>
-                  <w:r>
-                    <w:rPr>
-                      <w:rStyle w:val="IDKChar"/>
-                    </w:rPr>
-                    <w:t xml:space="preserve"> </w:t>
-                  </w:r>
-                  <w:r>
-                    <w:rPr>
-                      <w:rStyle w:val="IDKChar"/>
-                    </w:rPr>
-                    <w:t>}}</w:t>
-                  </w:r>
-                  <w:r>
-                    <w:rPr>
-                      <w:rStyle w:val="IDKChar"/>
-                    </w:rPr>
-                    <w:t xml:space="preserve"> </w:t>
-                  </w:r>
-                  <w:r>
-                    <w:rPr>
-                      <w:rStyle w:val="IDKChar"/>
-                    </w:rPr>
-                    <w:t xml:space="preserve">{% </w:t>
-                  </w:r>
-                  <w:r>
-                    <w:rPr>
-                      <w:rFonts w:ascii="Times New Roman" w:hAnsi="Times New Roman"/>
-                      <w:bCs/>
-                      <w:spacing w:val="-2"/>
-                      <w:sz w:val="24"/>
-                      <w:szCs w:val="36"/>
-                    </w:rPr>
-                    <w:t xml:space="preserve">else </w:t>
-                  </w:r>
-                  <w:r>
-                    <w:rPr>
-                      <w:rFonts w:ascii="Times New Roman" w:hAnsi="Times New Roman"/>
-                      <w:b/>
-                      <w:spacing w:val="-2"/>
-                      <w:sz w:val="24"/>
-                      <w:szCs w:val="36"/>
-                    </w:rPr>
-                    <w:t>%}</w:t>
-                  </w:r>
-                  <w:r>
-                    <w:rPr>
-                      <w:rStyle w:val="IDKChar"/>
-                    </w:rPr>
-                    <w:t>{{ OTHER_PARTIES_NAMES }}{%</w:t>
-                  </w:r>
-                  <w:r>
-                    <w:rPr>
-                      <w:rFonts w:ascii="Times New Roman" w:hAnsi="Times New Roman"/>
-                      <w:bCs/>
-                      <w:spacing w:val="-2"/>
-                      <w:sz w:val="24"/>
-                      <w:szCs w:val="36"/>
-                    </w:rPr>
-                    <w:t xml:space="preserve"> </w:t>
-                  </w:r>
-                  <w:r>
-                    <w:rPr>
-                      <w:rFonts w:ascii="Times New Roman" w:hAnsi="Times New Roman"/>
-                      <w:bCs/>
-                      <w:spacing w:val="-2"/>
-                      <w:sz w:val="24"/>
-                      <w:szCs w:val="36"/>
-                    </w:rPr>
-                    <w:t>endif %}</w:t>
-                  </w:r>
-                </w:p>
-                <w:p>
-                  <w:pPr>
-                    <w:widowControl w:val="0"/>
-                    <w:autoSpaceDE w:val="0"/>
-                    <w:autoSpaceDN w:val="0"/>
-                    <w:spacing w:after="0" w:line="240" w:lineRule="auto"/>
-                    <w:ind w:left="1662"/>
-                    <w:rPr>
-                      <w:rFonts w:ascii="Times New Roman" w:hAnsi="Times New Roman"/>
-                      <w:b/>
-                      <w:spacing w:val="-2"/>
-                      <w:sz w:val="16"/>
-                    </w:rPr>
-                  </w:pPr>
-                </w:p>
-                <w:p>
-                  <w:pPr>
-                    <w:widowControl w:val="0"/>
-                    <w:autoSpaceDE w:val="0"/>
-                    <w:autoSpaceDN w:val="0"/>
-                    <w:spacing w:after="0" w:line="240" w:lineRule="auto"/>
-                    <w:ind w:left="1662"/>
-                    <w:rPr>
-                      <w:rFonts w:ascii="Times New Roman" w:hAnsi="Times New Roman"/>
-                      <w:b/>
-                      <w:spacing w:val="-2"/>
-                      <w:sz w:val="16"/>
-                    </w:rPr>
-                  </w:pPr>
-                  <w:r>
-                    <w:rPr>
-                      <w:rFonts w:ascii="Times New Roman" w:hAnsi="Times New Roman"/>
-                      <w:b/>
-                      <w:spacing w:val="-2"/>
-                      <w:sz w:val="16"/>
-                    </w:rPr>
-                    <w:t>(</w:t>
-                  </w:r>
-                  <w:r>
-                    <w:rPr>
-                      <w:rFonts w:ascii="Times New Roman" w:hAnsi="Times New Roman"/>
-                      <w:b/>
-                      <w:spacing w:val="-2"/>
-                      <w:sz w:val="13"/>
-                    </w:rPr>
-                    <w:t>PETITIONER</w:t>
-                  </w:r>
-                  <w:r>
-                    <w:rPr>
-                      <w:rFonts w:ascii="Times New Roman" w:hAnsi="Times New Roman"/>
-                      <w:b/>
-                      <w:spacing w:val="-2"/>
-                      <w:sz w:val="16"/>
-                    </w:rPr>
-                    <w:t>)</w:t>
-                  </w:r>
-                </w:p>
-                <w:p>
-                  <w:pPr>
-                    <w:widowControl w:val="0"/>
-                    <w:autoSpaceDE w:val="0"/>
-                    <w:autoSpaceDN w:val="0"/>
-                    <w:spacing w:after="0" w:line="240" w:lineRule="auto"/>
-                    <w:rPr>
-                      <w:rFonts w:ascii="Times New Roman" w:hAnsi="Times New Roman"/>
-                      <w:b/>
-                      <w:spacing w:val="-2"/>
-                      <w:sz w:val="24"/>
-                    </w:rPr>
-                  </w:pPr>
-                  <w:r>
-                    <w:rPr>
-                      <w:rFonts w:ascii="Times New Roman" w:hAnsi="Times New Roman"/>
-                      <w:b/>
-                      <w:spacing w:val="-2"/>
-                      <w:sz w:val="24"/>
-                    </w:rPr>
-                    <w:t>VERSUS</w:t>
-                  </w:r>
-                </w:p>
-                <w:p>
-                  <w:pPr>
-                    <w:widowControl w:val="0"/>
-                    <w:autoSpaceDE w:val="0"/>
-                    <w:autoSpaceDN w:val="0"/>
-                    <w:spacing w:after="0" w:line="240" w:lineRule="auto"/>
-                    <w:rPr>
-                      <w:rFonts w:ascii="Times New Roman" w:hAnsi="Times New Roman"/>
-                      <w:b/>
-                      <w:spacing w:val="-2"/>
-                      <w:sz w:val="24"/>
-                    </w:rPr>
-                  </w:pPr>
-                </w:p>
-                <w:p>
-                  <w:pPr>
-                    <w:widowControl w:val="0"/>
-                    <w:autoSpaceDE w:val="0"/>
-                    <w:autoSpaceDN w:val="0"/>
-                    <w:spacing w:after="0" w:line="240" w:lineRule="auto"/>
-                    <w:rPr>
-                      <w:rFonts w:ascii="Times New Roman" w:hAnsi="Times New Roman"/>
-                      <w:b/>
-                      <w:bCs/>
-                      <w:sz w:val="24"/>
-                      <w:szCs w:val="24"/>
-                      <w:u w:val="single"/>
-                    </w:rPr>
-                  </w:pPr>
-                  <w:r>
-                    <w:rPr>
-                      <w:rFonts w:ascii="Times New Roman" w:hAnsi="Times New Roman"/>
-                      <w:bCs/>
-                      <w:spacing w:val="-2"/>
-                      <w:sz w:val="24"/>
-                      <w:szCs w:val="36"/>
-                    </w:rPr>
-                    <w:t>{% if user_ask_role == ‘defendant’ %}</w:t>
-                  </w:r>
-                  <w:r>
-                    <w:rPr>
-                      <w:rFonts w:ascii="Times New Roman" w:hAnsi="Times New Roman"/>
-                      <w:sz w:val="24"/>
-                      <w:szCs w:val="24"/>
-                    </w:rPr>
-                    <w:t xml:space="preserve"> </w:t>
-                  </w:r>
-                  <w:r>
-                    <w:rPr>
-                      <w:rStyle w:val="IDKChar"/>
-                    </w:rPr>
-                    <w:t>{{ USER_NAMES }}</w:t>
-                  </w:r>
-                </w:p>
-                <w:p>
-                  <w:pPr>
-                    <w:widowControl w:val="0"/>
-                    <w:autoSpaceDE w:val="0"/>
-                    <w:autoSpaceDN w:val="0"/>
-                    <w:spacing w:after="0" w:line="240" w:lineRule="auto"/>
-                    <w:rPr>
-                      <w:rFonts w:ascii="Times New Roman" w:hAnsi="Times New Roman"/>
-                      <w:sz w:val="24"/>
-                      <w:szCs w:val="24"/>
-                    </w:rPr>
-                  </w:pPr>
-                  <w:r>
-                    <w:rPr>
-                      <w:rFonts w:ascii="Times New Roman" w:hAnsi="Times New Roman"/>
-                      <w:bCs/>
-                      <w:spacing w:val="-2"/>
-                      <w:sz w:val="24"/>
-                      <w:szCs w:val="36"/>
-                    </w:rPr>
-                    <w:t xml:space="preserve">{% else </w:t>
-                  </w:r>
-                  <w:r>
-                    <w:rPr>
-                      <w:rFonts w:ascii="Times New Roman" w:hAnsi="Times New Roman"/>
-                      <w:b/>
-                      <w:spacing w:val="-2"/>
-                      <w:sz w:val="24"/>
-                      <w:szCs w:val="36"/>
-                    </w:rPr>
-                    <w:t>%}</w:t>
-                  </w:r>
-                  <w:r>
-                    <w:rPr>
-                      <w:rStyle w:val="IDKChar"/>
-                    </w:rPr>
-                    <w:t>{{ OTHER_PARTIES_NAMES }}</w:t>
-                  </w:r>
-                  <w:r>
-                    <w:rPr>
-                      <w:rStyle w:val="IDKChar"/>
-                    </w:rPr>
-                    <w:t>{%</w:t>
-                  </w:r>
-                  <w:r>
-                    <w:rPr>
-                      <w:rFonts w:ascii="Times New Roman" w:hAnsi="Times New Roman"/>
-                      <w:bCs/>
-                      <w:spacing w:val="-2"/>
-                      <w:sz w:val="24"/>
-                      <w:szCs w:val="36"/>
-                    </w:rPr>
-                    <w:t xml:space="preserve"> endif %}</w:t>
-                  </w:r>
-                </w:p>
-                <w:p>
-                  <w:pPr>
-                    <w:widowControl w:val="0"/>
-                    <w:autoSpaceDE w:val="0"/>
-                    <w:autoSpaceDN w:val="0"/>
-                    <w:spacing w:after="0" w:line="183" w:lineRule="exact"/>
-                    <w:ind w:left="1713"/>
-                    <w:rPr>
-                      <w:rFonts w:ascii="Times New Roman" w:hAnsi="Times New Roman"/>
-                      <w:b/>
-                      <w:sz w:val="16"/>
-                    </w:rPr>
-                  </w:pPr>
-                  <w:r>
-                    <w:rPr>
-                      <w:rFonts w:ascii="Times New Roman" w:hAnsi="Times New Roman"/>
-                      <w:b/>
-                      <w:spacing w:val="-2"/>
-                      <w:sz w:val="13"/>
-                    </w:rPr>
-                    <w:t>(DEFENDANT</w:t>
-                  </w:r>
-                  <w:r>
-                    <w:rPr>
-                      <w:rFonts w:ascii="Times New Roman" w:hAnsi="Times New Roman"/>
-                      <w:b/>
-                      <w:spacing w:val="-2"/>
-                      <w:sz w:val="16"/>
-                    </w:rPr>
-                    <w:t>)</w:t>
-                  </w:r>
-                </w:p>
-                <w:p>
-                  <w:pPr>
-                    <w:widowControl w:val="0"/>
-                    <w:autoSpaceDE w:val="0"/>
-                    <w:autoSpaceDN w:val="0"/>
-                    <w:spacing w:after="0" w:line="240" w:lineRule="auto"/>
-                    <w:rPr>
-                      <w:rFonts w:ascii="Times New Roman" w:hAnsi="Times New Roman"/>
-                      <w:b/>
-                      <w:sz w:val="16"/>
-                    </w:rPr>
-                  </w:pPr>
-                </w:p>
-                <w:p/>
-              </w:txbxContent>
-            </v:textbox>
-            <w10:wrap type="topAndBottom" anchory="page"/>
-            <w10:anchorlock/>
-          </v:shape>
-        </w:pict>
-      </w:r>
-      <w:r>
-        <w:t>MOVER, Self-Represented</w:t>
-      </w:r>
-      <w:r>
-        <w:t xml:space="preserve"> </w:t>
-      </w:r>
-      <w:r>
         <w:rPr>
           <w:i/>
           <w:iCs/>
         </w:rPr>
-        <w:t>(signature)</w:t>
-      </w:r>
+      </w:pPr>
     </w:p>
     <w:p>
       <w:pPr>
+        <w:pStyle w:val="BodyText"/>
         <w:tabs>
-          <w:tab w:val="left" w:pos="4590"/>
-          <w:tab w:val="left" w:pos="5040"/>
+          <w:tab w:val="left" w:pos="720"/>
         </w:tabs>
-        <w:spacing w:line="240" w:lineRule="auto"/>
-        <w:rPr>
-          <w:rFonts w:ascii="Times New Roman" w:hAnsi="Times New Roman"/>
+        <w:ind w:right="403"/>
+        <w:rPr>
+          <w:i/>
+          <w:iCs/>
+        </w:rPr>
+      </w:pPr>
+    </w:p>
+    <w:p>
+      <w:pPr>
+        <w:pStyle w:val="BodyText"/>
+        <w:tabs>
+          <w:tab w:val="left" w:pos="720"/>
+        </w:tabs>
+        <w:ind w:right="403"/>
+        <w:rPr>
+          <w:i/>
+          <w:iCs/>
+        </w:rPr>
+      </w:pPr>
+    </w:p>
+    <w:p>
+      <w:pPr>
+        <w:pStyle w:val="BodyText"/>
+        <w:tabs>
+          <w:tab w:val="left" w:pos="720"/>
+        </w:tabs>
+        <w:ind w:right="403"/>
+        <w:rPr>
+          <w:i/>
+          <w:iCs/>
+        </w:rPr>
+      </w:pPr>
+    </w:p>
+    <w:p>
+      <w:pPr>
+        <w:pStyle w:val="BodyText"/>
+        <w:tabs>
+          <w:tab w:val="left" w:pos="720"/>
+        </w:tabs>
+        <w:ind w:right="403"/>
+        <w:rPr>
+          <w:i/>
+          <w:iCs/>
+        </w:rPr>
+      </w:pPr>
+    </w:p>
+    <w:p>
+      <w:pPr>
+        <w:pStyle w:val="BodyText"/>
+        <w:tabs>
+          <w:tab w:val="left" w:pos="720"/>
+        </w:tabs>
+        <w:ind w:right="403"/>
+        <w:rPr>
+          <w:i/>
+          <w:iCs/>
+        </w:rPr>
+      </w:pPr>
+      <w:r>
+        <w:rPr>
+          <w:i/>
+          <w:iCs/>
+        </w:rPr>
+        <w:br w:type="page"/>
+      </w:r>
+    </w:p>
+    <w:tbl>
+      <w:tblPr>
+        <w:tblpPr w:leftFromText="180" w:rightFromText="180" w:vertAnchor="text" w:horzAnchor="margin" w:tblpY="-74"/>
+        <w:tblW w:w="9918" w:type="dxa"/>
+        <w:tblBorders>
+          <w:top w:val="single" w:sz="4" w:space="0" w:color="auto"/>
+          <w:left w:val="single" w:sz="4" w:space="0" w:color="auto"/>
+          <w:bottom w:val="single" w:sz="4" w:space="0" w:color="auto"/>
+          <w:right w:val="single" w:sz="4" w:space="0" w:color="auto"/>
+          <w:insideH w:val="single" w:sz="4" w:space="0" w:color="auto"/>
+          <w:insideV w:val="single" w:sz="4" w:space="0" w:color="auto"/>
+        </w:tblBorders>
+        <w:tblLook w:val="04A0" w:firstRow="1" w:lastRow="0" w:firstColumn="1" w:lastColumn="0" w:noHBand="0" w:noVBand="1"/>
+      </w:tblPr>
+      <w:tblGrid>
+        <w:gridCol w:w="5148"/>
+        <w:gridCol w:w="4770"/>
+      </w:tblGrid>
+      <w:tr>
+        <w:tc>
+          <w:tcPr>
+            <w:tcW w:w="5148" w:type="dxa"/>
+            <w:tcBorders>
+              <w:top w:val="nil"/>
+              <w:left w:val="nil"/>
+              <w:bottom w:val="nil"/>
+              <w:right w:val="nil"/>
+            </w:tcBorders>
+            <w:shd w:val="clear" w:color="auto" w:fill="auto"/>
+          </w:tcPr>
+          <w:p>
+            <w:pPr>
+              <w:spacing w:line="240" w:lineRule="auto"/>
+              <w:rPr>
+                <w:b/>
+                <w:bCs/>
+              </w:rPr>
+            </w:pPr>
+            <w:r>
+              <w:rPr>
+                <w:rFonts w:ascii="Times New Roman" w:hAnsi="Times New Roman"/>
+              </w:rPr>
+              <w:t xml:space="preserve">{% if </w:t>
+            </w:r>
+            <w:proofErr w:type="spellStart"/>
+            <w:r>
+              <w:rPr>
+                <w:rFonts w:ascii="Times New Roman" w:hAnsi="Times New Roman"/>
+              </w:rPr>
+              <w:t>user_ask_role</w:t>
+            </w:r>
+            <w:proofErr w:type="spellEnd"/>
+            <w:r>
+              <w:rPr>
+                <w:rFonts w:ascii="Times New Roman" w:hAnsi="Times New Roman"/>
+              </w:rPr>
+              <w:t xml:space="preserve"> == ‘plaintiff’ </w:t>
+            </w:r>
+            <w:proofErr w:type="gramStart"/>
+            <w:r>
+              <w:rPr>
+                <w:rStyle w:val="BodyTextChar"/>
+              </w:rPr>
+              <w:t>%}</w:t>
+            </w:r>
+            <w:r>
+              <w:rPr>
+                <w:rStyle w:val="IDKChar"/>
+              </w:rPr>
+              <w:t>{</w:t>
+            </w:r>
+            <w:proofErr w:type="gramEnd"/>
+            <w:r>
+              <w:rPr>
+                <w:rStyle w:val="IDKChar"/>
+              </w:rPr>
+              <w:t>{</w:t>
+            </w:r>
+            <w:r>
+              <w:rPr>
+                <w:rStyle w:val="IDKChar"/>
+              </w:rPr>
+              <w:t xml:space="preserve"> USER_NAMES}}</w:t>
+            </w:r>
+            <w:r>
+              <w:rPr>
+                <w:rStyle w:val="IDKChar"/>
+              </w:rPr>
+              <w:t xml:space="preserve"> </w:t>
+            </w:r>
+            <w:r>
+              <w:rPr>
+                <w:rStyle w:val="IDKChar"/>
+                <w:b w:val="0"/>
+                <w:bCs/>
+              </w:rPr>
+              <w:t>{%</w:t>
+            </w:r>
+            <w:r>
+              <w:rPr>
+                <w:rStyle w:val="IDKChar"/>
+              </w:rPr>
+              <w:t xml:space="preserve"> </w:t>
+            </w:r>
+            <w:r>
+              <w:rPr>
+                <w:rFonts w:ascii="Times New Roman" w:hAnsi="Times New Roman"/>
+              </w:rPr>
+              <w:t>else %}</w:t>
+            </w:r>
+            <w:r>
+              <w:rPr>
+                <w:rStyle w:val="IDKChar"/>
+              </w:rPr>
+              <w:t>{{</w:t>
+            </w:r>
+            <w:r>
+              <w:rPr>
+                <w:rStyle w:val="IDKChar"/>
+              </w:rPr>
+              <w:t xml:space="preserve"> OTHER_PARTIES_NAMES }}</w:t>
+            </w:r>
+            <w:r>
+              <w:rPr>
+                <w:rStyle w:val="IDKChar"/>
+              </w:rPr>
+              <w:t xml:space="preserve"> </w:t>
+            </w:r>
+            <w:r>
+              <w:rPr>
+                <w:rStyle w:val="IDKChar"/>
+                <w:b w:val="0"/>
+                <w:bCs/>
+              </w:rPr>
+              <w:t>{%</w:t>
+            </w:r>
+            <w:r>
+              <w:rPr>
+                <w:rStyle w:val="IDKChar"/>
+              </w:rPr>
+              <w:t xml:space="preserve"> </w:t>
+            </w:r>
+            <w:r>
+              <w:rPr>
+                <w:rFonts w:ascii="Times New Roman" w:hAnsi="Times New Roman"/>
+              </w:rPr>
+              <w:t>endif  %}</w:t>
+            </w:r>
+          </w:p>
+          <w:p>
+            <w:pPr>
+              <w:widowControl w:val="0"/>
+              <w:autoSpaceDE w:val="0"/>
+              <w:autoSpaceDN w:val="0"/>
+              <w:spacing w:after="0" w:line="240" w:lineRule="auto"/>
+              <w:ind w:left="2160"/>
+              <w:rPr>
+                <w:rFonts w:ascii="Times New Roman" w:hAnsi="Times New Roman"/>
+                <w:b/>
+                <w:spacing w:val="-2"/>
+                <w:sz w:val="16"/>
+              </w:rPr>
+            </w:pPr>
+            <w:r>
+              <w:rPr>
+                <w:rFonts w:ascii="Times New Roman" w:hAnsi="Times New Roman"/>
+                <w:b/>
+                <w:spacing w:val="-2"/>
+                <w:sz w:val="16"/>
+              </w:rPr>
+              <w:t>(</w:t>
+            </w:r>
+            <w:r>
+              <w:rPr>
+                <w:rFonts w:ascii="Times New Roman" w:hAnsi="Times New Roman"/>
+                <w:b/>
+                <w:spacing w:val="-2"/>
+                <w:sz w:val="13"/>
+              </w:rPr>
+              <w:t>PETITIONER</w:t>
+            </w:r>
+            <w:r>
+              <w:rPr>
+                <w:rFonts w:ascii="Times New Roman" w:hAnsi="Times New Roman"/>
+                <w:b/>
+                <w:spacing w:val="-2"/>
+                <w:sz w:val="16"/>
+              </w:rPr>
+              <w:t>)</w:t>
+            </w:r>
+          </w:p>
+          <w:p>
+            <w:pPr>
+              <w:widowControl w:val="0"/>
+              <w:autoSpaceDE w:val="0"/>
+              <w:autoSpaceDN w:val="0"/>
+              <w:spacing w:after="0" w:line="240" w:lineRule="auto"/>
+              <w:rPr>
+                <w:rFonts w:ascii="Times New Roman" w:hAnsi="Times New Roman"/>
+                <w:b/>
+                <w:spacing w:val="-2"/>
+                <w:sz w:val="24"/>
+              </w:rPr>
+            </w:pPr>
+            <w:r>
+              <w:rPr>
+                <w:rFonts w:ascii="Times New Roman" w:hAnsi="Times New Roman"/>
+                <w:b/>
+                <w:spacing w:val="-2"/>
+                <w:sz w:val="24"/>
+              </w:rPr>
+              <w:t>VERSUS</w:t>
+            </w:r>
+          </w:p>
+          <w:p>
+            <w:pPr>
+              <w:widowControl w:val="0"/>
+              <w:autoSpaceDE w:val="0"/>
+              <w:autoSpaceDN w:val="0"/>
+              <w:spacing w:after="0" w:line="240" w:lineRule="auto"/>
+              <w:rPr>
+                <w:rFonts w:ascii="Times New Roman" w:hAnsi="Times New Roman"/>
+                <w:b/>
+                <w:spacing w:val="-2"/>
+                <w:sz w:val="24"/>
+              </w:rPr>
+            </w:pPr>
+          </w:p>
+          <w:p>
+            <w:pPr>
+              <w:widowControl w:val="0"/>
+              <w:autoSpaceDE w:val="0"/>
+              <w:autoSpaceDN w:val="0"/>
+              <w:spacing w:after="0" w:line="240" w:lineRule="auto"/>
+              <w:rPr>
+                <w:rFonts w:ascii="Times New Roman" w:hAnsi="Times New Roman"/>
+                <w:b/>
+                <w:bCs/>
+                <w:sz w:val="24"/>
+                <w:szCs w:val="24"/>
+                <w:u w:val="single"/>
+              </w:rPr>
+            </w:pPr>
+            <w:r>
+              <w:rPr>
+                <w:rFonts w:ascii="Times New Roman" w:hAnsi="Times New Roman"/>
+                <w:bCs/>
+                <w:spacing w:val="-2"/>
+                <w:sz w:val="24"/>
+                <w:szCs w:val="36"/>
+              </w:rPr>
+              <w:t xml:space="preserve">{% if </w:t>
+            </w:r>
+            <w:proofErr w:type="spellStart"/>
+            <w:r>
+              <w:rPr>
+                <w:rFonts w:ascii="Times New Roman" w:hAnsi="Times New Roman"/>
+                <w:bCs/>
+                <w:spacing w:val="-2"/>
+                <w:sz w:val="24"/>
+                <w:szCs w:val="36"/>
+              </w:rPr>
+              <w:t>user_ask_role</w:t>
+            </w:r>
+            <w:proofErr w:type="spellEnd"/>
+            <w:r>
+              <w:rPr>
+                <w:rFonts w:ascii="Times New Roman" w:hAnsi="Times New Roman"/>
+                <w:bCs/>
+                <w:spacing w:val="-2"/>
+                <w:sz w:val="24"/>
+                <w:szCs w:val="36"/>
+              </w:rPr>
+              <w:t xml:space="preserve"> == ‘defendant’ %}</w:t>
+            </w:r>
+            <w:r>
+              <w:rPr>
+                <w:rFonts w:ascii="Times New Roman" w:hAnsi="Times New Roman"/>
+                <w:sz w:val="24"/>
+                <w:szCs w:val="24"/>
+              </w:rPr>
+              <w:t xml:space="preserve"> </w:t>
+            </w:r>
+            <w:proofErr w:type="gramStart"/>
+            <w:r>
+              <w:rPr>
+                <w:rStyle w:val="IDKChar"/>
+              </w:rPr>
+              <w:t>{{ USER</w:t>
+            </w:r>
+            <w:proofErr w:type="gramEnd"/>
+            <w:r>
+              <w:rPr>
+                <w:rStyle w:val="IDKChar"/>
+              </w:rPr>
+              <w:t>_NAMES }}</w:t>
+            </w:r>
+          </w:p>
+          <w:p>
+            <w:pPr>
+              <w:spacing w:line="240" w:lineRule="auto"/>
+              <w:rPr>
+                <w:rFonts w:ascii="Times New Roman" w:hAnsi="Times New Roman"/>
+                <w:bCs/>
+                <w:spacing w:val="-2"/>
+                <w:sz w:val="16"/>
+                <w:szCs w:val="24"/>
+              </w:rPr>
+            </w:pPr>
+            <w:r>
+              <w:rPr>
+                <w:rFonts w:ascii="Times New Roman" w:hAnsi="Times New Roman"/>
+                <w:bCs/>
+                <w:spacing w:val="-2"/>
+                <w:szCs w:val="36"/>
+              </w:rPr>
+              <w:t>{% else %}</w:t>
+            </w:r>
+            <w:r>
+              <w:rPr>
+                <w:bCs/>
+                <w:spacing w:val="-2"/>
+                <w:szCs w:val="36"/>
+              </w:rPr>
+              <w:t xml:space="preserve"> </w:t>
+            </w:r>
+            <w:proofErr w:type="gramStart"/>
+            <w:r>
+              <w:rPr>
+                <w:rStyle w:val="IDKChar"/>
+              </w:rPr>
+              <w:t>{{ OTHER</w:t>
+            </w:r>
+            <w:proofErr w:type="gramEnd"/>
+            <w:r>
+              <w:rPr>
+                <w:rStyle w:val="IDKChar"/>
+              </w:rPr>
+              <w:t>_PARTIES_NAMES }}</w:t>
+            </w:r>
+            <w:r>
+              <w:rPr>
+                <w:rStyle w:val="IDKChar"/>
+                <w:b w:val="0"/>
+                <w:bCs/>
+              </w:rPr>
+              <w:t xml:space="preserve">{% </w:t>
+            </w:r>
+            <w:r>
+              <w:rPr>
+                <w:rFonts w:ascii="Times New Roman" w:hAnsi="Times New Roman"/>
+                <w:bCs/>
+                <w:spacing w:val="-2"/>
+                <w:szCs w:val="36"/>
+              </w:rPr>
+              <w:t>endif  %}</w:t>
+            </w:r>
+          </w:p>
+          <w:p>
+            <w:pPr>
+              <w:widowControl w:val="0"/>
+              <w:autoSpaceDE w:val="0"/>
+              <w:autoSpaceDN w:val="0"/>
+              <w:spacing w:after="0" w:line="183" w:lineRule="exact"/>
+              <w:ind w:left="2160"/>
+              <w:rPr>
+                <w:rFonts w:ascii="Times New Roman" w:hAnsi="Times New Roman"/>
+                <w:b/>
+                <w:sz w:val="16"/>
+              </w:rPr>
+            </w:pPr>
+            <w:r>
+              <w:rPr>
+                <w:rFonts w:ascii="Times New Roman" w:hAnsi="Times New Roman"/>
+                <w:b/>
+                <w:spacing w:val="-2"/>
+                <w:sz w:val="13"/>
+              </w:rPr>
+              <w:t>(</w:t>
+            </w:r>
+            <w:r>
+              <w:rPr>
+                <w:rFonts w:ascii="Times New Roman" w:hAnsi="Times New Roman"/>
+                <w:b/>
+                <w:spacing w:val="-2"/>
+                <w:sz w:val="13"/>
+              </w:rPr>
+              <w:t>DEFENDANT</w:t>
+            </w:r>
+            <w:r>
+              <w:rPr>
+                <w:rFonts w:ascii="Times New Roman" w:hAnsi="Times New Roman"/>
+                <w:b/>
+                <w:spacing w:val="-2"/>
+                <w:sz w:val="16"/>
+              </w:rPr>
+              <w:t>)</w:t>
+            </w:r>
+          </w:p>
+        </w:tc>
+        <w:tc>
+          <w:tcPr>
+            <w:tcW w:w="4770" w:type="dxa"/>
+            <w:tcBorders>
+              <w:top w:val="nil"/>
+              <w:left w:val="nil"/>
+              <w:bottom w:val="nil"/>
+              <w:right w:val="nil"/>
+            </w:tcBorders>
+            <w:shd w:val="clear" w:color="auto" w:fill="auto"/>
+          </w:tcPr>
+          <w:p>
+            <w:pPr>
+              <w:widowControl w:val="0"/>
+              <w:autoSpaceDE w:val="0"/>
+              <w:autoSpaceDN w:val="0"/>
+              <w:spacing w:after="240" w:line="240" w:lineRule="auto"/>
+              <w:rPr>
+                <w:rFonts w:ascii="Times New Roman" w:hAnsi="Times New Roman"/>
+              </w:rPr>
+            </w:pPr>
+            <w:proofErr w:type="gramStart"/>
+            <w:r>
+              <w:rPr>
+                <w:rStyle w:val="IDKChar"/>
+                <w:caps w:val="0"/>
+              </w:rPr>
+              <w:t xml:space="preserve">{{ </w:t>
+            </w:r>
+            <w:proofErr w:type="spellStart"/>
+            <w:r>
+              <w:rPr>
+                <w:rStyle w:val="IDKChar"/>
+                <w:caps w:val="0"/>
+              </w:rPr>
+              <w:t>judicial</w:t>
+            </w:r>
+            <w:proofErr w:type="gramEnd"/>
+            <w:r>
+              <w:rPr>
+                <w:rStyle w:val="IDKChar"/>
+                <w:caps w:val="0"/>
+              </w:rPr>
+              <w:t>_district</w:t>
+            </w:r>
+            <w:proofErr w:type="spellEnd"/>
+            <w:r>
+              <w:rPr>
+                <w:rStyle w:val="IDKChar"/>
+                <w:caps w:val="0"/>
+              </w:rPr>
+              <w:t xml:space="preserve"> }}</w:t>
+            </w:r>
+            <w:r>
+              <w:rPr>
+                <w:rFonts w:ascii="Times New Roman" w:hAnsi="Times New Roman"/>
+                <w:b/>
+                <w:color w:val="000000"/>
+                <w:sz w:val="24"/>
+              </w:rPr>
+              <w:t xml:space="preserve">  JUDICIAL DISTRICT COURT</w:t>
+            </w:r>
+          </w:p>
+          <w:p>
+            <w:pPr>
+              <w:widowControl w:val="0"/>
+              <w:autoSpaceDE w:val="0"/>
+              <w:autoSpaceDN w:val="0"/>
+              <w:spacing w:before="240" w:after="240" w:line="240" w:lineRule="auto"/>
+              <w:rPr>
+                <w:rFonts w:ascii="Times New Roman" w:hAnsi="Times New Roman"/>
+                <w:u w:val="single"/>
+              </w:rPr>
+            </w:pPr>
+            <w:r>
+              <w:rPr>
+                <w:rFonts w:ascii="Times New Roman" w:hAnsi="Times New Roman"/>
+                <w:b/>
+                <w:color w:val="000000"/>
+                <w:sz w:val="24"/>
+              </w:rPr>
+              <w:t xml:space="preserve">DOCKET NO: </w:t>
+            </w:r>
+            <w:proofErr w:type="gramStart"/>
+            <w:r>
+              <w:rPr>
+                <w:rStyle w:val="IDKChar"/>
+                <w:caps w:val="0"/>
+              </w:rPr>
+              <w:t xml:space="preserve">{{ </w:t>
+            </w:r>
+            <w:proofErr w:type="spellStart"/>
+            <w:r>
+              <w:rPr>
+                <w:rStyle w:val="IDKChar"/>
+                <w:caps w:val="0"/>
+              </w:rPr>
+              <w:t>docket</w:t>
+            </w:r>
+            <w:proofErr w:type="gramEnd"/>
+            <w:r>
+              <w:rPr>
+                <w:rStyle w:val="IDKChar"/>
+                <w:caps w:val="0"/>
+              </w:rPr>
+              <w:t>_number</w:t>
+            </w:r>
+            <w:proofErr w:type="spellEnd"/>
+            <w:r>
+              <w:rPr>
+                <w:rStyle w:val="IDKChar"/>
+                <w:caps w:val="0"/>
+              </w:rPr>
+              <w:t xml:space="preserve"> }}</w:t>
+            </w:r>
+            <w:r>
+              <w:rPr>
+                <w:rFonts w:ascii="Times New Roman" w:hAnsi="Times New Roman"/>
+                <w:b/>
+                <w:color w:val="000000"/>
+                <w:sz w:val="24"/>
+              </w:rPr>
+              <w:t xml:space="preserve"> DIV. </w:t>
+            </w:r>
+            <w:r>
+              <w:rPr>
+                <w:rStyle w:val="IDKChar"/>
+                <w:caps w:val="0"/>
+              </w:rPr>
+              <w:t>{{ division }}</w:t>
+            </w:r>
+          </w:p>
+          <w:p>
+            <w:pPr>
+              <w:widowControl w:val="0"/>
+              <w:autoSpaceDE w:val="0"/>
+              <w:autoSpaceDN w:val="0"/>
+              <w:spacing w:before="240" w:after="0" w:line="240" w:lineRule="auto"/>
+              <w:rPr>
+                <w:rFonts w:ascii="Times New Roman" w:hAnsi="Times New Roman"/>
+                <w:b/>
+                <w:color w:val="000000"/>
+                <w:sz w:val="24"/>
+              </w:rPr>
+            </w:pPr>
+            <w:proofErr w:type="gramStart"/>
+            <w:r>
+              <w:rPr>
+                <w:rStyle w:val="IDKChar"/>
+              </w:rPr>
+              <w:t>{{ NAME</w:t>
+            </w:r>
+            <w:proofErr w:type="gramEnd"/>
+            <w:r>
+              <w:rPr>
+                <w:rStyle w:val="IDKChar"/>
+              </w:rPr>
+              <w:t xml:space="preserve"> }}</w:t>
+            </w:r>
+            <w:r>
+              <w:rPr>
+                <w:rFonts w:ascii="Times New Roman" w:hAnsi="Times New Roman"/>
+                <w:b/>
+                <w:color w:val="000000"/>
+                <w:sz w:val="24"/>
+              </w:rPr>
+              <w:t xml:space="preserve"> </w:t>
+            </w:r>
+            <w:r>
+              <w:rPr>
+                <w:rFonts w:ascii="Times New Roman" w:hAnsi="Times New Roman"/>
+                <w:b/>
+                <w:smallCaps/>
+                <w:color w:val="000000"/>
+                <w:sz w:val="24"/>
+              </w:rPr>
+              <w:t xml:space="preserve"> </w:t>
+            </w:r>
+            <w:r>
+              <w:rPr>
+                <w:rFonts w:ascii="Times New Roman" w:hAnsi="Times New Roman"/>
+                <w:b/>
+                <w:color w:val="000000"/>
+                <w:sz w:val="24"/>
+              </w:rPr>
+              <w:t>PARISH</w:t>
+            </w:r>
+            <w:r>
+              <w:rPr>
+                <w:rFonts w:ascii="Times New Roman" w:hAnsi="Times New Roman"/>
+                <w:b/>
+                <w:color w:val="000000"/>
+                <w:sz w:val="24"/>
+              </w:rPr>
+              <w:t xml:space="preserve">, </w:t>
+            </w:r>
+            <w:r>
+              <w:rPr>
+                <w:rFonts w:ascii="Times New Roman" w:hAnsi="Times New Roman"/>
+                <w:b/>
+                <w:color w:val="000000"/>
+                <w:sz w:val="24"/>
+              </w:rPr>
+              <w:t>STATE OF LOUISIANA</w:t>
+            </w:r>
+          </w:p>
+          <w:p>
+            <w:pPr>
+              <w:pStyle w:val="BodyText"/>
+              <w:tabs>
+                <w:tab w:val="left" w:pos="720"/>
+              </w:tabs>
+              <w:ind w:right="403"/>
+              <w:rPr>
+                <w:i/>
+                <w:iCs/>
+              </w:rPr>
+            </w:pPr>
+          </w:p>
+        </w:tc>
+      </w:tr>
+    </w:tbl>
+    <w:p>
+      <w:pPr>
+        <w:pStyle w:val="BodyText"/>
+        <w:tabs>
+          <w:tab w:val="left" w:pos="720"/>
+        </w:tabs>
+        <w:ind w:right="403"/>
+        <w:rPr>
+          <w:b/>
+          <w:bCs/>
+          <w:u w:val="single"/>
+        </w:rPr>
+      </w:pPr>
+      <w:r>
+        <w:rPr>
           <w:b/>
           <w:caps/>
-          <w:sz w:val="24"/>
-          <w:szCs w:val="24"/>
-        </w:rPr>
-      </w:pPr>
-      <w:r>
-        <w:rPr>
-          <w:rFonts w:ascii="Times New Roman" w:hAnsi="Times New Roman"/>
+          <w:szCs w:val="24"/>
+        </w:rPr>
+        <w:t xml:space="preserve">* * * * * * * * * * * * * * * * * * * * * * * * * * * * * * * * * * * * * * * * * * * * * * * * * * * </w:t>
+      </w:r>
+    </w:p>
+    <w:p>
+      <w:pPr>
+        <w:pStyle w:val="BodyText"/>
+        <w:tabs>
+          <w:tab w:val="left" w:pos="720"/>
+        </w:tabs>
+        <w:ind w:right="403"/>
+        <w:jc w:val="center"/>
+        <w:rPr>
+          <w:b/>
+          <w:szCs w:val="24"/>
+          <w:u w:val="single"/>
+        </w:rPr>
+      </w:pPr>
+      <w:r>
+        <w:rPr>
           <w:b/>
           <w:caps/>
-          <w:sz w:val="24"/>
-          <w:szCs w:val="24"/>
-        </w:rPr>
-        <w:t xml:space="preserve">* * * * * * * * * * * * * * * * * * * * * * * * * * * * * * * * * * * * * * * * * * * * * * * * * * * * </w:t>
+          <w:szCs w:val="24"/>
+          <w:u w:val="single"/>
+        </w:rPr>
+        <w:t>O</w:t>
+      </w:r>
+      <w:r>
+        <w:rPr>
+          <w:b/>
+          <w:szCs w:val="24"/>
+          <w:u w:val="single"/>
+        </w:rPr>
+        <w:t>RDER</w:t>
       </w:r>
     </w:p>
     <w:p>
@@ -3773,18 +4385,27 @@
         <w:jc w:val="center"/>
         <w:rPr>
           <w:rFonts w:ascii="Times New Roman" w:hAnsi="Times New Roman"/>
-          <w:b/>
-          <w:sz w:val="24"/>
-          <w:szCs w:val="24"/>
-          <w:u w:val="single"/>
-        </w:rPr>
-      </w:pPr>
+          <w:i/>
+          <w:iCs/>
+          <w:sz w:val="24"/>
+          <w:szCs w:val="24"/>
+        </w:rPr>
+      </w:pPr>
+      <w:r>
+        <w:rPr>
+          <w:rFonts w:ascii="Times New Roman" w:hAnsi="Times New Roman"/>
+          <w:i/>
+          <w:iCs/>
+          <w:sz w:val="24"/>
+          <w:szCs w:val="24"/>
+        </w:rPr>
+        <w:t>(Leave blank. The Judge will fill this out if applicable.)</w:t>
+      </w:r>
     </w:p>
     <w:p>
       <w:pPr>
         <w:widowControl w:val="0"/>
         <w:spacing w:after="0" w:line="240" w:lineRule="auto"/>
-        <w:jc w:val="center"/>
         <w:rPr>
           <w:rFonts w:ascii="Times New Roman" w:hAnsi="Times New Roman"/>
           <w:b/>
@@ -3793,51 +4414,78 @@
           <w:u w:val="single"/>
         </w:rPr>
       </w:pPr>
-      <w:r>
-        <w:rPr>
-          <w:rFonts w:ascii="Times New Roman" w:hAnsi="Times New Roman"/>
-          <w:b/>
-          <w:sz w:val="24"/>
-          <w:szCs w:val="24"/>
-          <w:u w:val="single"/>
-        </w:rPr>
-        <w:t>ORDER</w:t>
-      </w:r>
     </w:p>
     <w:p>
       <w:pPr>
         <w:widowControl w:val="0"/>
-        <w:spacing w:after="0" w:line="240" w:lineRule="auto"/>
-        <w:jc w:val="center"/>
-        <w:rPr>
-          <w:rFonts w:ascii="Times New Roman" w:hAnsi="Times New Roman"/>
-          <w:i/>
-          <w:iCs/>
-          <w:sz w:val="24"/>
-          <w:szCs w:val="24"/>
-        </w:rPr>
-      </w:pPr>
-      <w:r>
-        <w:rPr>
-          <w:rFonts w:ascii="Times New Roman" w:hAnsi="Times New Roman"/>
-          <w:i/>
-          <w:iCs/>
-          <w:sz w:val="24"/>
-          <w:szCs w:val="24"/>
-        </w:rPr>
-        <w:t>(Leave blank. The Judge will fill this out if applicable.)</w:t>
+        <w:spacing w:after="0" w:line="360" w:lineRule="auto"/>
+        <w:rPr>
+          <w:rFonts w:ascii="Times New Roman" w:hAnsi="Times New Roman"/>
+          <w:sz w:val="24"/>
+          <w:szCs w:val="24"/>
+        </w:rPr>
+      </w:pPr>
+      <w:r>
+        <w:rPr>
+          <w:rFonts w:ascii="Times New Roman" w:hAnsi="Times New Roman"/>
+          <w:sz w:val="24"/>
+          <w:szCs w:val="24"/>
+        </w:rPr>
+        <w:tab/>
+        <w:t>Considering the foregoing rule,</w:t>
+      </w:r>
+      <w:r>
+        <w:rPr>
+          <w:rFonts w:ascii="Times New Roman" w:hAnsi="Times New Roman"/>
+          <w:sz w:val="24"/>
+          <w:szCs w:val="24"/>
+        </w:rPr>
+        <w:t xml:space="preserve"> </w:t>
+      </w:r>
+      <w:r>
+        <w:rPr>
+          <w:rFonts w:ascii="Times New Roman" w:hAnsi="Times New Roman"/>
+          <w:color w:val="000000"/>
+          <w:sz w:val="24"/>
+          <w:szCs w:val="24"/>
+        </w:rPr>
+        <w:t>__________________________</w:t>
+      </w:r>
+      <w:r>
+        <w:rPr>
+          <w:rFonts w:ascii="Times New Roman" w:hAnsi="Times New Roman"/>
+          <w:sz w:val="24"/>
+          <w:szCs w:val="24"/>
+        </w:rPr>
+        <w:t xml:space="preserve"> is hereby ordered </w:t>
+      </w:r>
+      <w:proofErr w:type="gramStart"/>
+      <w:r>
+        <w:rPr>
+          <w:rFonts w:ascii="Times New Roman" w:hAnsi="Times New Roman"/>
+          <w:sz w:val="24"/>
+          <w:szCs w:val="24"/>
+        </w:rPr>
+        <w:t>to</w:t>
+      </w:r>
+      <w:proofErr w:type="gramEnd"/>
+      <w:r>
+        <w:rPr>
+          <w:rFonts w:ascii="Times New Roman" w:hAnsi="Times New Roman"/>
+          <w:sz w:val="24"/>
+          <w:szCs w:val="24"/>
+        </w:rPr>
+        <w:t xml:space="preserve"> </w:t>
       </w:r>
     </w:p>
     <w:p>
       <w:pPr>
         <w:widowControl w:val="0"/>
-        <w:spacing w:after="0" w:line="240" w:lineRule="auto"/>
-        <w:rPr>
-          <w:rFonts w:ascii="Times New Roman" w:hAnsi="Times New Roman"/>
-          <w:b/>
-          <w:sz w:val="24"/>
-          <w:szCs w:val="24"/>
-          <w:u w:val="single"/>
+        <w:spacing w:after="0" w:line="360" w:lineRule="auto"/>
+        <w:rPr>
+          <w:rFonts w:ascii="Times New Roman" w:hAnsi="Times New Roman"/>
+          <w:sz w:val="24"/>
+          <w:szCs w:val="24"/>
         </w:rPr>
       </w:pPr>
     </w:p>
@@ -3857,62 +4505,6 @@
           <w:sz w:val="24"/>
           <w:szCs w:val="24"/>
         </w:rPr>
-        <w:tab/>
-        <w:t>Considering the foregoing rule,</w:t>
-      </w:r>
-      <w:r>
-        <w:rPr>
-          <w:rFonts w:ascii="Times New Roman" w:hAnsi="Times New Roman"/>
-          <w:sz w:val="24"/>
-          <w:szCs w:val="24"/>
-        </w:rPr>
-        <w:t xml:space="preserve"> </w:t>
-      </w:r>
-      <w:r>
-        <w:rPr>
-          <w:rFonts w:ascii="Times New Roman" w:hAnsi="Times New Roman"/>
-          <w:color w:val="000000"/>
-          <w:sz w:val="24"/>
-          <w:szCs w:val="24"/>
-        </w:rPr>
-        <w:t>__________________________</w:t>
-      </w:r>
-      <w:r>
-        <w:rPr>
-          <w:rFonts w:ascii="Times New Roman" w:hAnsi="Times New Roman"/>
-          <w:sz w:val="24"/>
-          <w:szCs w:val="24"/>
-        </w:rPr>
-        <w:t xml:space="preserve"> is hereby ordered to </w:t>
-      </w:r>
-    </w:p>
-    <w:p>
-      <w:pPr>
-        <w:widowControl w:val="0"/>
-        <w:spacing w:after="0" w:line="360" w:lineRule="auto"/>
-        <w:rPr>
-          <w:rFonts w:ascii="Times New Roman" w:hAnsi="Times New Roman"/>
-          <w:sz w:val="24"/>
-          <w:szCs w:val="24"/>
-        </w:rPr>
-      </w:pPr>
-    </w:p>
-    <w:p>
-      <w:pPr>
-        <w:widowControl w:val="0"/>
-        <w:spacing w:after="0" w:line="360" w:lineRule="auto"/>
-        <w:rPr>
-          <w:rFonts w:ascii="Times New Roman" w:hAnsi="Times New Roman"/>
-          <w:sz w:val="24"/>
-          <w:szCs w:val="24"/>
-        </w:rPr>
-      </w:pPr>
-      <w:r>
-        <w:rPr>
-          <w:rFonts w:ascii="Times New Roman" w:hAnsi="Times New Roman"/>
-          <w:sz w:val="24"/>
-          <w:szCs w:val="24"/>
-        </w:rPr>
         <w:t>appear on the</w:t>
       </w:r>
       <w:r>
@@ -3921,15 +4513,33 @@
           <w:sz w:val="24"/>
           <w:szCs w:val="24"/>
         </w:rPr>
-        <w:t xml:space="preserve"> ________</w:t>
-      </w:r>
-      <w:r>
-        <w:rPr>
-          <w:rFonts w:ascii="Times New Roman" w:hAnsi="Times New Roman"/>
-          <w:sz w:val="24"/>
-          <w:szCs w:val="24"/>
-        </w:rPr>
-        <w:t xml:space="preserve">  day of</w:t>
+        <w:t xml:space="preserve"> _______</w:t>
+      </w:r>
+      <w:proofErr w:type="gramStart"/>
+      <w:r>
+        <w:rPr>
+          <w:rFonts w:ascii="Times New Roman" w:hAnsi="Times New Roman"/>
+          <w:sz w:val="24"/>
+          <w:szCs w:val="24"/>
+        </w:rPr>
+        <w:t>_</w:t>
+      </w:r>
+      <w:r>
+        <w:rPr>
+          <w:rFonts w:ascii="Times New Roman" w:hAnsi="Times New Roman"/>
+          <w:sz w:val="24"/>
+          <w:szCs w:val="24"/>
+        </w:rPr>
+        <w:t xml:space="preserve">  day</w:t>
+      </w:r>
+      <w:proofErr w:type="gramEnd"/>
+      <w:r>
+        <w:rPr>
+          <w:rFonts w:ascii="Times New Roman" w:hAnsi="Times New Roman"/>
+          <w:sz w:val="24"/>
+          <w:szCs w:val="24"/>
+        </w:rPr>
+        <w:t xml:space="preserve"> of</w:t>
       </w:r>
       <w:r>
         <w:rPr>
@@ -4167,18 +4777,29 @@
         </w:rPr>
         <w:t xml:space="preserve">JUDGE, </w:t>
       </w:r>
+      <w:proofErr w:type="gramStart"/>
       <w:r>
         <w:rPr>
           <w:rStyle w:val="IDKChar"/>
         </w:rPr>
         <w:t xml:space="preserve">{{  </w:t>
       </w:r>
+      <w:proofErr w:type="spellStart"/>
+      <w:proofErr w:type="gramEnd"/>
       <w:r>
         <w:rPr>
           <w:rStyle w:val="IDKChar"/>
           <w:caps w:val="0"/>
         </w:rPr>
-        <w:t>judicial_district }}</w:t>
+        <w:t>judicial_district</w:t>
+      </w:r>
+      <w:proofErr w:type="spellEnd"/>
+      <w:r>
+        <w:rPr>
+          <w:rStyle w:val="IDKChar"/>
+          <w:caps w:val="0"/>
+        </w:rPr>
+        <w:t xml:space="preserve"> }}</w:t>
       </w:r>
       <w:r>
         <w:rPr>
@@ -4308,19 +4929,38 @@
         </w:rPr>
       </w:pPr>
       <w:r>
-        <w:t>{% if pla</w:t>
+        <w:t xml:space="preserve">{% if </w:t>
+      </w:r>
+      <w:proofErr w:type="spellStart"/>
+      <w:r>
+        <w:t>pla</w:t>
       </w:r>
       <w:r>
         <w:t>i</w:t>
       </w:r>
       <w:r>
-        <w:t>ntiff_or_defendant_attorney == False %}</w:t>
+        <w:t>ntiff_or_defendant_attorney</w:t>
+      </w:r>
+      <w:proofErr w:type="spellEnd"/>
+      <w:r>
+        <w:t xml:space="preserve"> == False </w:t>
+      </w:r>
+      <w:proofErr w:type="gramStart"/>
+      <w:r>
+        <w:t>%}</w:t>
       </w:r>
       <w:r>
         <w:rPr>
           <w:rStyle w:val="IDKChar"/>
         </w:rPr>
-        <w:t xml:space="preserve">{{ who_violated_the_judgment }} </w:t>
+        <w:t>{</w:t>
+      </w:r>
+      <w:proofErr w:type="gramEnd"/>
+      <w:r>
+        <w:rPr>
+          <w:rStyle w:val="IDKChar"/>
+        </w:rPr>
+        <w:t xml:space="preserve">{ who_violated_the_judgment }} </w:t>
       </w:r>
       <w:r>
         <w:rPr>
@@ -4389,19 +5029,38 @@
         <w:spacing w:before="137"/>
       </w:pPr>
       <w:r>
-        <w:t>{% if pla</w:t>
+        <w:t xml:space="preserve">{% if </w:t>
+      </w:r>
+      <w:proofErr w:type="spellStart"/>
+      <w:r>
+        <w:t>pla</w:t>
       </w:r>
       <w:r>
         <w:t>i</w:t>
       </w:r>
       <w:r>
-        <w:t>ntiff_or_defendant_attorney == False %}</w:t>
+        <w:t>ntiff_or_defendant_attorney</w:t>
+      </w:r>
+      <w:proofErr w:type="spellEnd"/>
+      <w:r>
+        <w:t xml:space="preserve"> == False </w:t>
+      </w:r>
+      <w:proofErr w:type="gramStart"/>
+      <w:r>
+        <w:t>%}</w:t>
       </w:r>
       <w:r>
         <w:rPr>
           <w:rStyle w:val="IDKChar"/>
         </w:rPr>
-        <w:t>{{ who_violated_the_judgment.address.</w:t>
+        <w:t>{</w:t>
+      </w:r>
+      <w:proofErr w:type="gramEnd"/>
+      <w:r>
+        <w:rPr>
+          <w:rStyle w:val="IDKChar"/>
+        </w:rPr>
+        <w:t>{ who_violated_the_judgment.address.</w:t>
       </w:r>
       <w:r>
         <w:rPr>
@@ -4473,19 +5132,38 @@
         <w:ind w:right="2190"/>
       </w:pPr>
       <w:r>
-        <w:t>{% if pla</w:t>
+        <w:t xml:space="preserve">{% if </w:t>
+      </w:r>
+      <w:proofErr w:type="spellStart"/>
+      <w:r>
+        <w:t>pla</w:t>
       </w:r>
       <w:r>
         <w:t>i</w:t>
       </w:r>
       <w:r>
-        <w:t>ntiff_or_defendant_attorney == False %}</w:t>
+        <w:t>ntiff_or_defendant_attorney</w:t>
+      </w:r>
+      <w:proofErr w:type="spellEnd"/>
+      <w:r>
+        <w:t xml:space="preserve"> == False </w:t>
+      </w:r>
+      <w:proofErr w:type="gramStart"/>
+      <w:r>
+        <w:t>%}</w:t>
       </w:r>
       <w:r>
         <w:rPr>
           <w:rStyle w:val="IDKChar"/>
         </w:rPr>
-        <w:t xml:space="preserve">{{ who_violated_the_judgment_phone_number }} </w:t>
+        <w:t>{</w:t>
+      </w:r>
+      <w:proofErr w:type="gramEnd"/>
+      <w:r>
+        <w:rPr>
+          <w:rStyle w:val="IDKChar"/>
+        </w:rPr>
+        <w:t xml:space="preserve">{ who_violated_the_judgment_phone_number }} </w:t>
       </w:r>
       <w:r>
         <w:t>(Phone</w:t>
@@ -4546,12 +5224,7 @@
       </w:pPr>
     </w:p>
     <w:sectPr>
-      <w:headerReference w:type="even" r:id="rId12"/>
-      <w:headerReference w:type="default" r:id="rId13"/>
-      <w:footerReference w:type="even" r:id="rId14"/>
-      <w:footerReference w:type="default" r:id="rId15"/>
-      <w:headerReference w:type="first" r:id="rId16"/>
-      <w:footerReference w:type="first" r:id="rId17"/>
+      <w:footerReference w:type="default" r:id="rId12"/>
       <w:pgSz w:w="12240" w:h="20160" w:code="5"/>
       <w:pgMar w:top="1440" w:right="1440" w:bottom="1440" w:left="1440" w:header="720" w:footer="720" w:gutter="0"/>
       <w:cols w:space="720"/>
@@ -4591,16 +5264,6 @@
   <w:p>
     <w:pPr>
       <w:pStyle w:val="Footer"/>
-    </w:pPr>
-  </w:p>
-</w:ftr>
-</file>
-
-<file path=word/footer2.xml><?xml version="1.0" encoding="utf-8"?>
-<w:ftr xmlns:wpc="http://schemas.microsoft.com/office/word/2010/wordprocessingCanvas" xmlns:cx="http://schemas.microsoft.com/office/drawing/2014/chartex" xmlns:cx1="http://schemas.microsoft.com/office/drawing/2015/9/8/chartex" xmlns:cx2="http://schemas.microsoft.com/office/drawing/2015/10/21/chartex" xmlns:cx3="http://schemas.microsoft.com/office/drawing/2016/5/9/chartex" xmlns:cx4="http://schemas.microsoft.com/office/drawing/2016/5/10/chartex" xmlns:cx5="http://schemas.microsoft.com/office/drawing/2016/5/11/chartex" xmlns:cx6="http://schemas.microsoft.com/office/drawing/2016/5/12/chartex" xmlns:cx7="http://schemas.microsoft.com/office/drawing/2016/5/13/chartex" xmlns:cx8="http://schemas.microsoft.com/office/drawing/2016/5/14/chartex" xmlns:mc="http://schemas.openxmlformats.org/markup-compatibility/2006" xmlns:aink="http://schemas.microsoft.com/office/drawing/2016/ink" xmlns:am3d="http://schemas.microsoft.com/office/drawing/2017/model3d" xmlns:o="urn:schemas-microsoft-com:office:office" xmlns:oel="http://schemas.microsoft.com/office/2019/extlst" xmlns:r="http://schemas.openxmlformats.org/officeDocument/2006/relationships" xmlns:m="http://schemas.openxmlformats.org/officeDocument/2006/math" xmlns:v="urn:schemas-microsoft-com:vml" xmlns:wp14="http://schemas.microsoft.com/office/word/2010/wordprocessingDrawing" xmlns:wp="http://schemas.openxmlformats.org/drawingml/2006/wordprocessingDrawing" xmlns:w10="urn:schemas-microsoft-com:office:word" xmlns:w="http://schemas.openxmlformats.org/wordprocessingml/2006/main" xmlns:w14="http://schemas.microsoft.com/office/word/2010/wordml" xmlns:w15="http://schemas.microsoft.com/office/word/2012/wordml" xmlns:w16cex="http://schemas.microsoft.com/office/word/2018/wordml/cex" xmlns:w16cid="http://schemas.microsoft.com/office/word/2016/wordml/cid" xmlns:w16="http://schemas.microsoft.com/office/word/2018/wordml" xmlns:w16du="http://schemas.microsoft.com/office/word/2023/wordml/word16du" xmlns:w16sdtdh="http://schemas.microsoft.com/office/word/2020/wordml/sdtdatahash" xmlns:w16se="http://schemas.microsoft.com/office/word/2015/wordml/symex" xmlns:wpg="http://schemas.microsoft.com/office/word/2010/wordprocessingGroup" xmlns:wpi="http://schemas.microsoft.com/office/word/2010/wordprocessingInk" xmlns:wne="http://schemas.microsoft.com/office/word/2006/wordml" xmlns:wps="http://schemas.microsoft.com/office/word/2010/wordprocessingShape" mc:Ignorable="w14 w15 w16se w16cid w16 w16cex w16sdtdh wp14">
-  <w:p>
-    <w:pPr>
-      <w:pStyle w:val="Footer"/>
       <w:jc w:val="center"/>
       <w:rPr>
         <w:rFonts w:ascii="Times New Roman" w:hAnsi="Times New Roman"/>
@@ -4661,16 +5324,6 @@
 </w:ftr>
 </file>
 
-<file path=word/footer3.xml><?xml version="1.0" encoding="utf-8"?>
-<w:ftr xmlns:wpc="http://schemas.microsoft.com/office/word/2010/wordprocessingCanvas" xmlns:cx="http://schemas.microsoft.com/office/drawing/2014/chartex" xmlns:cx1="http://schemas.microsoft.com/office/drawing/2015/9/8/chartex" xmlns:cx2="http://schemas.microsoft.com/office/drawing/2015/10/21/chartex" xmlns:cx3="http://schemas.microsoft.com/office/drawing/2016/5/9/chartex" xmlns:cx4="http://schemas.microsoft.com/office/drawing/2016/5/10/chartex" xmlns:cx5="http://schemas.microsoft.com/office/drawing/2016/5/11/chartex" xmlns:cx6="http://schemas.microsoft.com/office/drawing/2016/5/12/chartex" xmlns:cx7="http://schemas.microsoft.com/office/drawing/2016/5/13/chartex" xmlns:cx8="http://schemas.microsoft.com/office/drawing/2016/5/14/chartex" xmlns:mc="http://schemas.openxmlformats.org/markup-compatibility/2006" xmlns:aink="http://schemas.microsoft.com/office/drawing/2016/ink" xmlns:am3d="http://schemas.microsoft.com/office/drawing/2017/model3d" xmlns:o="urn:schemas-microsoft-com:office:office" xmlns:oel="http://schemas.microsoft.com/office/2019/extlst" xmlns:r="http://schemas.openxmlformats.org/officeDocument/2006/relationships" xmlns:m="http://schemas.openxmlformats.org/officeDocument/2006/math" xmlns:v="urn:schemas-microsoft-com:vml" xmlns:wp14="http://schemas.microsoft.com/office/word/2010/wordprocessingDrawing" xmlns:wp="http://schemas.openxmlformats.org/drawingml/2006/wordprocessingDrawing" xmlns:w10="urn:schemas-microsoft-com:office:word" xmlns:w="http://schemas.openxmlformats.org/wordprocessingml/2006/main" xmlns:w14="http://schemas.microsoft.com/office/word/2010/wordml" xmlns:w15="http://schemas.microsoft.com/office/word/2012/wordml" xmlns:w16cex="http://schemas.microsoft.com/office/word/2018/wordml/cex" xmlns:w16cid="http://schemas.microsoft.com/office/word/2016/wordml/cid" xmlns:w16="http://schemas.microsoft.com/office/word/2018/wordml" xmlns:w16du="http://schemas.microsoft.com/office/word/2023/wordml/word16du" xmlns:w16sdtdh="http://schemas.microsoft.com/office/word/2020/wordml/sdtdatahash" xmlns:w16se="http://schemas.microsoft.com/office/word/2015/wordml/symex" xmlns:wpg="http://schemas.microsoft.com/office/word/2010/wordprocessingGroup" xmlns:wpi="http://schemas.microsoft.com/office/word/2010/wordprocessingInk" xmlns:wne="http://schemas.microsoft.com/office/word/2006/wordml" xmlns:wps="http://schemas.microsoft.com/office/word/2010/wordprocessingShape" mc:Ignorable="w14 w15 w16se w16cid w16 w16cex w16sdtdh wp14">
-  <w:p>
-    <w:pPr>
-      <w:pStyle w:val="Footer"/>
-    </w:pPr>
-  </w:p>
-</w:ftr>
-</file>
-
 <file path=word/footnotes.xml><?xml version="1.0" encoding="utf-8"?>
 <w:footnotes xmlns:wpc="http://schemas.microsoft.com/office/word/2010/wordprocessingCanvas" xmlns:cx="http://schemas.microsoft.com/office/drawing/2014/chartex" xmlns:cx1="http://schemas.microsoft.com/office/drawing/2015/9/8/chartex" xmlns:cx2="http://schemas.microsoft.com/office/drawing/2015/10/21/chartex" xmlns:cx3="http://schemas.microsoft.com/office/drawing/2016/5/9/chartex" xmlns:cx4="http://schemas.microsoft.com/office/drawing/2016/5/10/chartex" xmlns:cx5="http://schemas.microsoft.com/office/drawing/2016/5/11/chartex" xmlns:cx6="http://schemas.microsoft.com/office/drawing/2016/5/12/chartex" xmlns:cx7="http://schemas.microsoft.com/office/drawing/2016/5/13/chartex" xmlns:cx8="http://schemas.microsoft.com/office/drawing/2016/5/14/chartex" xmlns:mc="http://schemas.openxmlformats.org/markup-compatibility/2006" xmlns:aink="http://schemas.microsoft.com/office/drawing/2016/ink" xmlns:am3d="http://schemas.microsoft.com/office/drawing/2017/model3d" xmlns:o="urn:schemas-microsoft-com:office:office" xmlns:oel="http://schemas.microsoft.com/office/2019/extlst" xmlns:r="http://schemas.openxmlformats.org/officeDocument/2006/relationships" xmlns:m="http://schemas.openxmlformats.org/officeDocument/2006/math" xmlns:v="urn:schemas-microsoft-com:vml" xmlns:wp14="http://schemas.microsoft.com/office/word/2010/wordprocessingDrawing" xmlns:wp="http://schemas.openxmlformats.org/drawingml/2006/wordprocessingDrawing" xmlns:w10="urn:schemas-microsoft-com:office:word" xmlns:w="http://schemas.openxmlformats.org/wordprocessingml/2006/main" xmlns:w14="http://schemas.microsoft.com/office/word/2010/wordml" xmlns:w15="http://schemas.microsoft.com/office/word/2012/wordml" xmlns:w16cex="http://schemas.microsoft.com/office/word/2018/wordml/cex" xmlns:w16cid="http://schemas.microsoft.com/office/word/2016/wordml/cid" xmlns:w16="http://schemas.microsoft.com/office/word/2018/wordml" xmlns:w16du="http://schemas.microsoft.com/office/word/2023/wordml/word16du" xmlns:w16sdtdh="http://schemas.microsoft.com/office/word/2020/wordml/sdtdatahash" xmlns:w16se="http://schemas.microsoft.com/office/word/2015/wordml/symex" xmlns:wpg="http://schemas.microsoft.com/office/word/2010/wordprocessingGroup" xmlns:wpi="http://schemas.microsoft.com/office/word/2010/wordprocessingInk" xmlns:wne="http://schemas.microsoft.com/office/word/2006/wordml" xmlns:wps="http://schemas.microsoft.com/office/word/2010/wordprocessingShape" mc:Ignorable="w14 w15 w16se w16cid w16 w16cex w16sdtdh wp14">
   <w:footnote w:type="separator" w:id="-1">
@@ -4694,36 +5347,6 @@
     </w:p>
   </w:footnote>
 </w:footnotes>
-</file>
-
-<file path=word/header1.xml><?xml version="1.0" encoding="utf-8"?>
-<w:hdr xmlns:wpc="http://schemas.microsoft.com/office/word/2010/wordprocessingCanvas" xmlns:cx="http://schemas.microsoft.com/office/drawing/2014/chartex" xmlns:cx1="http://schemas.microsoft.com/office/drawing/2015/9/8/chartex" xmlns:cx2="http://schemas.microsoft.com/office/drawing/2015/10/21/chartex" xmlns:cx3="http://schemas.microsoft.com/office/drawing/2016/5/9/chartex" xmlns:cx4="http://schemas.microsoft.com/office/drawing/2016/5/10/chartex" xmlns:cx5="http://schemas.microsoft.com/office/drawing/2016/5/11/chartex" xmlns:cx6="http://schemas.microsoft.com/office/drawing/2016/5/12/chartex" xmlns:cx7="http://schemas.microsoft.com/office/drawing/2016/5/13/chartex" xmlns:cx8="http://schemas.microsoft.com/office/drawing/2016/5/14/chartex" xmlns:mc="http://schemas.openxmlformats.org/markup-compatibility/2006" xmlns:aink="http://schemas.microsoft.com/office/drawing/2016/ink" xmlns:am3d="http://schemas.microsoft.com/office/drawing/2017/model3d" xmlns:o="urn:schemas-microsoft-com:office:office" xmlns:oel="http://schemas.microsoft.com/office/2019/extlst" xmlns:r="http://schemas.openxmlformats.org/officeDocument/2006/relationships" xmlns:m="http://schemas.openxmlformats.org/officeDocument/2006/math" xmlns:v="urn:schemas-microsoft-com:vml" xmlns:wp14="http://schemas.microsoft.com/office/word/2010/wordprocessingDrawing" xmlns:wp="http://schemas.openxmlformats.org/drawingml/2006/wordprocessingDrawing" xmlns:w10="urn:schemas-microsoft-com:office:word" xmlns:w="http://schemas.openxmlformats.org/wordprocessingml/2006/main" xmlns:w14="http://schemas.microsoft.com/office/word/2010/wordml" xmlns:w15="http://schemas.microsoft.com/office/word/2012/wordml" xmlns:w16cex="http://schemas.microsoft.com/office/word/2018/wordml/cex" xmlns:w16cid="http://schemas.microsoft.com/office/word/2016/wordml/cid" xmlns:w16="http://schemas.microsoft.com/office/word/2018/wordml" xmlns:w16du="http://schemas.microsoft.com/office/word/2023/wordml/word16du" xmlns:w16sdtdh="http://schemas.microsoft.com/office/word/2020/wordml/sdtdatahash" xmlns:w16se="http://schemas.microsoft.com/office/word/2015/wordml/symex" xmlns:wpg="http://schemas.microsoft.com/office/word/2010/wordprocessingGroup" xmlns:wpi="http://schemas.microsoft.com/office/word/2010/wordprocessingInk" xmlns:wne="http://schemas.microsoft.com/office/word/2006/wordml" xmlns:wps="http://schemas.microsoft.com/office/word/2010/wordprocessingShape" mc:Ignorable="w14 w15 w16se w16cid w16 w16cex w16sdtdh wp14">
-  <w:p>
-    <w:pPr>
-      <w:pStyle w:val="Header"/>
-    </w:pPr>
-  </w:p>
-</w:hdr>
-</file>
-
-<file path=word/header2.xml><?xml version="1.0" encoding="utf-8"?>
-<w:hdr xmlns:wpc="http://schemas.microsoft.com/office/word/2010/wordprocessingCanvas" xmlns:cx="http://schemas.microsoft.com/office/drawing/2014/chartex" xmlns:cx1="http://schemas.microsoft.com/office/drawing/2015/9/8/chartex" xmlns:cx2="http://schemas.microsoft.com/office/drawing/2015/10/21/chartex" xmlns:cx3="http://schemas.microsoft.com/office/drawing/2016/5/9/chartex" xmlns:cx4="http://schemas.microsoft.com/office/drawing/2016/5/10/chartex" xmlns:cx5="http://schemas.microsoft.com/office/drawing/2016/5/11/chartex" xmlns:cx6="http://schemas.microsoft.com/office/drawing/2016/5/12/chartex" xmlns:cx7="http://schemas.microsoft.com/office/drawing/2016/5/13/chartex" xmlns:cx8="http://schemas.microsoft.com/office/drawing/2016/5/14/chartex" xmlns:mc="http://schemas.openxmlformats.org/markup-compatibility/2006" xmlns:aink="http://schemas.microsoft.com/office/drawing/2016/ink" xmlns:am3d="http://schemas.microsoft.com/office/drawing/2017/model3d" xmlns:o="urn:schemas-microsoft-com:office:office" xmlns:oel="http://schemas.microsoft.com/office/2019/extlst" xmlns:r="http://schemas.openxmlformats.org/officeDocument/2006/relationships" xmlns:m="http://schemas.openxmlformats.org/officeDocument/2006/math" xmlns:v="urn:schemas-microsoft-com:vml" xmlns:wp14="http://schemas.microsoft.com/office/word/2010/wordprocessingDrawing" xmlns:wp="http://schemas.openxmlformats.org/drawingml/2006/wordprocessingDrawing" xmlns:w10="urn:schemas-microsoft-com:office:word" xmlns:w="http://schemas.openxmlformats.org/wordprocessingml/2006/main" xmlns:w14="http://schemas.microsoft.com/office/word/2010/wordml" xmlns:w15="http://schemas.microsoft.com/office/word/2012/wordml" xmlns:w16cex="http://schemas.microsoft.com/office/word/2018/wordml/cex" xmlns:w16cid="http://schemas.microsoft.com/office/word/2016/wordml/cid" xmlns:w16="http://schemas.microsoft.com/office/word/2018/wordml" xmlns:w16du="http://schemas.microsoft.com/office/word/2023/wordml/word16du" xmlns:w16sdtdh="http://schemas.microsoft.com/office/word/2020/wordml/sdtdatahash" xmlns:w16se="http://schemas.microsoft.com/office/word/2015/wordml/symex" xmlns:wpg="http://schemas.microsoft.com/office/word/2010/wordprocessingGroup" xmlns:wpi="http://schemas.microsoft.com/office/word/2010/wordprocessingInk" xmlns:wne="http://schemas.microsoft.com/office/word/2006/wordml" xmlns:wps="http://schemas.microsoft.com/office/word/2010/wordprocessingShape" mc:Ignorable="w14 w15 w16se w16cid w16 w16cex w16sdtdh wp14">
-  <w:p>
-    <w:pPr>
-      <w:pStyle w:val="Header"/>
-    </w:pPr>
-  </w:p>
-</w:hdr>
-</file>
-
-<file path=word/header3.xml><?xml version="1.0" encoding="utf-8"?>
-<w:hdr xmlns:wpc="http://schemas.microsoft.com/office/word/2010/wordprocessingCanvas" xmlns:cx="http://schemas.microsoft.com/office/drawing/2014/chartex" xmlns:cx1="http://schemas.microsoft.com/office/drawing/2015/9/8/chartex" xmlns:cx2="http://schemas.microsoft.com/office/drawing/2015/10/21/chartex" xmlns:cx3="http://schemas.microsoft.com/office/drawing/2016/5/9/chartex" xmlns:cx4="http://schemas.microsoft.com/office/drawing/2016/5/10/chartex" xmlns:cx5="http://schemas.microsoft.com/office/drawing/2016/5/11/chartex" xmlns:cx6="http://schemas.microsoft.com/office/drawing/2016/5/12/chartex" xmlns:cx7="http://schemas.microsoft.com/office/drawing/2016/5/13/chartex" xmlns:cx8="http://schemas.microsoft.com/office/drawing/2016/5/14/chartex" xmlns:mc="http://schemas.openxmlformats.org/markup-compatibility/2006" xmlns:aink="http://schemas.microsoft.com/office/drawing/2016/ink" xmlns:am3d="http://schemas.microsoft.com/office/drawing/2017/model3d" xmlns:o="urn:schemas-microsoft-com:office:office" xmlns:oel="http://schemas.microsoft.com/office/2019/extlst" xmlns:r="http://schemas.openxmlformats.org/officeDocument/2006/relationships" xmlns:m="http://schemas.openxmlformats.org/officeDocument/2006/math" xmlns:v="urn:schemas-microsoft-com:vml" xmlns:wp14="http://schemas.microsoft.com/office/word/2010/wordprocessingDrawing" xmlns:wp="http://schemas.openxmlformats.org/drawingml/2006/wordprocessingDrawing" xmlns:w10="urn:schemas-microsoft-com:office:word" xmlns:w="http://schemas.openxmlformats.org/wordprocessingml/2006/main" xmlns:w14="http://schemas.microsoft.com/office/word/2010/wordml" xmlns:w15="http://schemas.microsoft.com/office/word/2012/wordml" xmlns:w16cex="http://schemas.microsoft.com/office/word/2018/wordml/cex" xmlns:w16cid="http://schemas.microsoft.com/office/word/2016/wordml/cid" xmlns:w16="http://schemas.microsoft.com/office/word/2018/wordml" xmlns:w16du="http://schemas.microsoft.com/office/word/2023/wordml/word16du" xmlns:w16sdtdh="http://schemas.microsoft.com/office/word/2020/wordml/sdtdatahash" xmlns:w16se="http://schemas.microsoft.com/office/word/2015/wordml/symex" xmlns:wpg="http://schemas.microsoft.com/office/word/2010/wordprocessingGroup" xmlns:wpi="http://schemas.microsoft.com/office/word/2010/wordprocessingInk" xmlns:wne="http://schemas.microsoft.com/office/word/2006/wordml" xmlns:wps="http://schemas.microsoft.com/office/word/2010/wordprocessingShape" mc:Ignorable="w14 w15 w16se w16cid w16 w16cex w16sdtdh wp14">
-  <w:p>
-    <w:pPr>
-      <w:pStyle w:val="Header"/>
-    </w:pPr>
-  </w:p>
-</w:hdr>
 </file>
 
 <file path=word/numbering.xml><?xml version="1.0" encoding="utf-8"?>
@@ -6438,7 +7061,7 @@
   <w:style w:type="paragraph" w:default="1" w:styleId="Normal">
     <w:name w:val="Normal"/>
     <w:qFormat/>
-    <w:rsid w:val="00141F6A"/>
+    <w:rsid w:val="003C1703"/>
     <w:pPr>
       <w:spacing w:after="200" w:line="276" w:lineRule="auto"/>
     </w:pPr>
@@ -6738,6 +7361,22 @@
       <w:spacing w:val="-3"/>
       <w:sz w:val="24"/>
     </w:rPr>
+  </w:style>
+  <w:style w:type="table" w:styleId="TableGrid">
+    <w:name w:val="Table Grid"/>
+    <w:basedOn w:val="TableNormal"/>
+    <w:uiPriority w:val="59"/>
+    <w:rsid w:val="000D6F92"/>
+    <w:tblPr>
+      <w:tblBorders>
+        <w:top w:val="single" w:sz="4" w:space="0" w:color="auto"/>
+        <w:left w:val="single" w:sz="4" w:space="0" w:color="auto"/>
+        <w:bottom w:val="single" w:sz="4" w:space="0" w:color="auto"/>
+        <w:right w:val="single" w:sz="4" w:space="0" w:color="auto"/>
+        <w:insideH w:val="single" w:sz="4" w:space="0" w:color="auto"/>
+        <w:insideV w:val="single" w:sz="4" w:space="0" w:color="auto"/>
+      </w:tblBorders>
+    </w:tblPr>
   </w:style>
 </w:styles>
 </file>

</xml_diff>